<commit_message>
adding configs to lcd cdd
</commit_message>
<xml_diff>
--- a/SOFTWARE_ENGINEERING_PROJECT/SOFTWARE/HAL_LAYER/LCD/LCD_CDD.docx
+++ b/SOFTWARE_ENGINEERING_PROJECT/SOFTWARE/HAL_LAYER/LCD/LCD_CDD.docx
@@ -299,8 +299,13 @@
               <w:spacing w:before="120"/>
               <w:ind w:left="0"/>
             </w:pPr>
-            <w:r>
-              <w:t>Norhan Osama</w:t>
+            <w:proofErr w:type="spellStart"/>
+            <w:r>
+              <w:t>Norhan</w:t>
+            </w:r>
+            <w:proofErr w:type="spellEnd"/>
+            <w:r>
+              <w:t xml:space="preserve"> Osama</w:t>
             </w:r>
           </w:p>
         </w:tc>
@@ -429,7 +434,6 @@
         <w:pStyle w:val="TitreIntro"/>
       </w:pPr>
       <w:r>
-        <w:lastRenderedPageBreak/>
         <w:t>Document History</w:t>
       </w:r>
     </w:p>
@@ -603,8 +607,13 @@
             <w:pPr>
               <w:pStyle w:val="TableText"/>
             </w:pPr>
-            <w:r>
-              <w:t>Norhan Osama</w:t>
+            <w:proofErr w:type="spellStart"/>
+            <w:r>
+              <w:t>Norhan</w:t>
+            </w:r>
+            <w:proofErr w:type="spellEnd"/>
+            <w:r>
+              <w:t xml:space="preserve"> Osama</w:t>
             </w:r>
           </w:p>
         </w:tc>
@@ -852,7 +861,6 @@
         <w:br w:type="page"/>
       </w:r>
       <w:r>
-        <w:lastRenderedPageBreak/>
         <w:t>Table of content</w:t>
       </w:r>
     </w:p>
@@ -1635,6 +1643,7 @@
     <w:p>
       <w:pPr>
         <w:pStyle w:val="Heading1"/>
+        <w:spacing w:after="240"/>
       </w:pPr>
       <w:bookmarkStart w:id="0" w:name="_Toc76263158"/>
       <w:bookmarkStart w:id="1" w:name="_Ref267867722"/>
@@ -1642,7 +1651,6 @@
       <w:bookmarkStart w:id="3" w:name="_Ref267867725"/>
       <w:bookmarkStart w:id="4" w:name="_Toc447289905"/>
       <w:r>
-        <w:lastRenderedPageBreak/>
         <w:t>Introduction</w:t>
       </w:r>
       <w:bookmarkEnd w:id="0"/>
@@ -1675,7 +1683,21 @@
         <w:rPr>
           <w:lang w:val="en-GB"/>
         </w:rPr>
-        <w:t xml:space="preserve"> component and its used APIs also to demonstrate the dependant drivers for this module.</w:t>
+        <w:t xml:space="preserve"> component and </w:t>
+      </w:r>
+      <w:proofErr w:type="gramStart"/>
+      <w:r>
+        <w:rPr>
+          <w:lang w:val="en-GB"/>
+        </w:rPr>
+        <w:t>its</w:t>
+      </w:r>
+      <w:proofErr w:type="gramEnd"/>
+      <w:r>
+        <w:rPr>
+          <w:lang w:val="en-GB"/>
+        </w:rPr>
+        <w:t xml:space="preserve"> used APIs also to demonstrate the dependant drivers for this module.</w:t>
       </w:r>
     </w:p>
     <w:p>
@@ -1700,12 +1722,26 @@
         <w:rPr>
           <w:lang w:val="en-GB"/>
         </w:rPr>
-        <w:t xml:space="preserve">To Provide demonstration of the used APIs and components to </w:t>
-      </w:r>
+        <w:t xml:space="preserve">To </w:t>
+      </w:r>
+      <w:proofErr w:type="gramStart"/>
       <w:r>
         <w:rPr>
           <w:lang w:val="en-GB"/>
         </w:rPr>
+        <w:t>Provide</w:t>
+      </w:r>
+      <w:proofErr w:type="gramEnd"/>
+      <w:r>
+        <w:rPr>
+          <w:lang w:val="en-GB"/>
+        </w:rPr>
+        <w:t xml:space="preserve"> demonstration of the used APIs and components to </w:t>
+      </w:r>
+      <w:r>
+        <w:rPr>
+          <w:lang w:val="en-GB"/>
+        </w:rPr>
         <w:t>write any string on the LCD,</w:t>
       </w:r>
       <w:r>
@@ -1726,7 +1762,21 @@
         <w:rPr>
           <w:lang w:val="en-GB"/>
         </w:rPr>
-        <w:t>Display any kind of characters by creating custom characters on the LCD internal CGRAM, so basically we can write any alphabetical characters in any language.</w:t>
+        <w:t xml:space="preserve">Display any kind of characters by creating custom characters on the LCD internal CGRAM, </w:t>
+      </w:r>
+      <w:proofErr w:type="gramStart"/>
+      <w:r>
+        <w:rPr>
+          <w:lang w:val="en-GB"/>
+        </w:rPr>
+        <w:t>so basically</w:t>
+      </w:r>
+      <w:proofErr w:type="gramEnd"/>
+      <w:r>
+        <w:rPr>
+          <w:lang w:val="en-GB"/>
+        </w:rPr>
+        <w:t xml:space="preserve"> we can write any alphabetical characters in any language.</w:t>
       </w:r>
     </w:p>
     <w:p>
@@ -2190,6 +2240,7 @@
               <w:spacing w:before="120"/>
               <w:ind w:left="0"/>
             </w:pPr>
+            <w:proofErr w:type="spellStart"/>
             <w:r>
               <w:rPr>
                 <w:b/>
@@ -2197,6 +2248,7 @@
               </w:rPr>
               <w:t>LCD_voidInit</w:t>
             </w:r>
+            <w:proofErr w:type="spellEnd"/>
           </w:p>
         </w:tc>
         <w:tc>
@@ -2209,16 +2261,29 @@
               <w:ind w:left="0"/>
             </w:pPr>
             <w:r>
-              <w:t xml:space="preserve">This function is used to initialize the LCD. </w:t>
-            </w:r>
-          </w:p>
-          <w:p>
-            <w:pPr>
-              <w:spacing w:before="120"/>
-              <w:ind w:left="0"/>
-            </w:pPr>
-            <w:r>
-              <w:t>it sets the functionality of LCD to be 8 bit mode or 4 bit mode .</w:t>
+              <w:t xml:space="preserve">This function </w:t>
+            </w:r>
+            <w:proofErr w:type="gramStart"/>
+            <w:r>
+              <w:t>is used</w:t>
+            </w:r>
+            <w:proofErr w:type="gramEnd"/>
+            <w:r>
+              <w:t xml:space="preserve"> to initialize the LCD. </w:t>
+            </w:r>
+          </w:p>
+          <w:p>
+            <w:pPr>
+              <w:spacing w:before="120"/>
+              <w:ind w:left="0"/>
+            </w:pPr>
+            <w:proofErr w:type="gramStart"/>
+            <w:r>
+              <w:t>it</w:t>
+            </w:r>
+            <w:proofErr w:type="gramEnd"/>
+            <w:r>
+              <w:t xml:space="preserve"> sets the functionality of LCD to be 8 bit mode or 4 bit mode .</w:t>
             </w:r>
           </w:p>
           <w:p>
@@ -2283,6 +2348,7 @@
                 <w:bCs/>
               </w:rPr>
             </w:pPr>
+            <w:proofErr w:type="spellStart"/>
             <w:r>
               <w:rPr>
                 <w:b/>
@@ -2290,6 +2356,7 @@
               </w:rPr>
               <w:t>LCD_voidWriteCommand</w:t>
             </w:r>
+            <w:proofErr w:type="spellEnd"/>
           </w:p>
         </w:tc>
         <w:tc>
@@ -2361,6 +2428,7 @@
                 <w:bCs/>
               </w:rPr>
             </w:pPr>
+            <w:proofErr w:type="spellStart"/>
             <w:r>
               <w:rPr>
                 <w:b/>
@@ -2368,6 +2436,7 @@
               </w:rPr>
               <w:t>LCD_voidWriteChar</w:t>
             </w:r>
+            <w:proofErr w:type="spellEnd"/>
           </w:p>
         </w:tc>
         <w:tc>
@@ -2384,7 +2453,15 @@
               <w:t>T</w:t>
             </w:r>
             <w:r>
-              <w:t>his function used to send data to be displayed on LCD</w:t>
+              <w:t xml:space="preserve">his function used to send data to </w:t>
+            </w:r>
+            <w:proofErr w:type="gramStart"/>
+            <w:r>
+              <w:t>be displayed</w:t>
+            </w:r>
+            <w:proofErr w:type="gramEnd"/>
+            <w:r>
+              <w:t xml:space="preserve"> on LCD</w:t>
             </w:r>
             <w:r>
               <w:t>.</w:t>
@@ -2450,6 +2527,7 @@
                 <w:bCs/>
               </w:rPr>
             </w:pPr>
+            <w:proofErr w:type="spellStart"/>
             <w:r>
               <w:rPr>
                 <w:b/>
@@ -2457,6 +2535,7 @@
               </w:rPr>
               <w:t>LCD_voidWriteString</w:t>
             </w:r>
+            <w:proofErr w:type="spellEnd"/>
           </w:p>
         </w:tc>
         <w:tc>
@@ -2473,7 +2552,15 @@
               <w:t>T</w:t>
             </w:r>
             <w:r>
-              <w:t>his function used to send string to be displayed on LCD</w:t>
+              <w:t xml:space="preserve">his function used to send string to </w:t>
+            </w:r>
+            <w:proofErr w:type="gramStart"/>
+            <w:r>
+              <w:t>be displayed</w:t>
+            </w:r>
+            <w:proofErr w:type="gramEnd"/>
+            <w:r>
+              <w:t xml:space="preserve"> on LCD</w:t>
             </w:r>
             <w:r>
               <w:t xml:space="preserve"> by sending </w:t>
@@ -2491,26 +2578,40 @@
             <w:r>
               <w:t xml:space="preserve">So this function calls the </w:t>
             </w:r>
+            <w:proofErr w:type="spellStart"/>
             <w:r>
               <w:rPr>
                 <w:b/>
                 <w:bCs/>
               </w:rPr>
-              <w:t>LCD_voidWriteChar</w:t>
-            </w:r>
+              <w:t>LCD_</w:t>
+            </w:r>
+            <w:proofErr w:type="gramStart"/>
             <w:r>
               <w:rPr>
                 <w:b/>
                 <w:bCs/>
               </w:rPr>
-              <w:t>()</w:t>
-            </w:r>
-            <w:r>
-              <w:t xml:space="preserve"> function as many times as the number of </w:t>
-            </w:r>
-            <w:r>
-              <w:lastRenderedPageBreak/>
-              <w:t>characters inside the string ( character array).</w:t>
+              <w:t>voidWriteChar</w:t>
+            </w:r>
+            <w:proofErr w:type="spellEnd"/>
+            <w:r>
+              <w:rPr>
+                <w:b/>
+                <w:bCs/>
+              </w:rPr>
+              <w:t>(</w:t>
+            </w:r>
+            <w:proofErr w:type="gramEnd"/>
+            <w:r>
+              <w:rPr>
+                <w:b/>
+                <w:bCs/>
+              </w:rPr>
+              <w:t>)</w:t>
+            </w:r>
+            <w:r>
+              <w:t xml:space="preserve"> function as many times as the number of characters inside the string ( character array).</w:t>
             </w:r>
           </w:p>
           <w:p>
@@ -2530,9 +2631,13 @@
               <w:spacing w:before="120"/>
               <w:ind w:left="0"/>
             </w:pPr>
-            <w:r>
-              <w:lastRenderedPageBreak/>
-              <w:t>a pointer to string</w:t>
+            <w:proofErr w:type="gramStart"/>
+            <w:r>
+              <w:t>a</w:t>
+            </w:r>
+            <w:proofErr w:type="gramEnd"/>
+            <w:r>
+              <w:t xml:space="preserve"> pointer to string</w:t>
             </w:r>
             <w:r>
               <w:t xml:space="preserve"> (</w:t>
@@ -2577,14 +2682,15 @@
                 <w:bCs/>
               </w:rPr>
             </w:pPr>
+            <w:proofErr w:type="spellStart"/>
             <w:r>
               <w:rPr>
                 <w:b/>
                 <w:bCs/>
               </w:rPr>
-              <w:lastRenderedPageBreak/>
               <w:t>LCD_voidWriteCustomChar</w:t>
             </w:r>
+            <w:proofErr w:type="spellEnd"/>
           </w:p>
         </w:tc>
         <w:tc>
@@ -2597,8 +2703,13 @@
               <w:ind w:left="0"/>
               <w:jc w:val="left"/>
             </w:pPr>
-            <w:r>
-              <w:t>this function is used to write a custom character to the CGRAM of the LCD</w:t>
+            <w:proofErr w:type="gramStart"/>
+            <w:r>
+              <w:t>this</w:t>
+            </w:r>
+            <w:proofErr w:type="gramEnd"/>
+            <w:r>
+              <w:t xml:space="preserve"> function is used to write a custom character to the CGRAM of the LCD</w:t>
             </w:r>
             <w:r>
               <w:t xml:space="preserve"> </w:t>
@@ -2679,6 +2790,7 @@
                 <w:bCs/>
               </w:rPr>
             </w:pPr>
+            <w:proofErr w:type="spellStart"/>
             <w:r>
               <w:rPr>
                 <w:b/>
@@ -2686,6 +2798,7 @@
               </w:rPr>
               <w:t>LCD_voidClearLine</w:t>
             </w:r>
+            <w:proofErr w:type="spellEnd"/>
           </w:p>
         </w:tc>
         <w:tc>
@@ -2698,7 +2811,15 @@
               <w:ind w:left="0"/>
             </w:pPr>
             <w:r>
-              <w:t>This function is used to c</w:t>
+              <w:t xml:space="preserve">This function </w:t>
+            </w:r>
+            <w:proofErr w:type="gramStart"/>
+            <w:r>
+              <w:t>is used</w:t>
+            </w:r>
+            <w:proofErr w:type="gramEnd"/>
+            <w:r>
+              <w:t xml:space="preserve"> to c</w:t>
             </w:r>
             <w:r>
               <w:t>lear a specific line in LCD</w:t>
@@ -2717,8 +2838,13 @@
               <w:spacing w:before="120"/>
               <w:ind w:left="0"/>
             </w:pPr>
-            <w:r>
-              <w:t xml:space="preserve">A 8-bit </w:t>
+            <w:proofErr w:type="gramStart"/>
+            <w:r>
+              <w:t>A</w:t>
+            </w:r>
+            <w:proofErr w:type="gramEnd"/>
+            <w:r>
+              <w:t xml:space="preserve"> 8-bit </w:t>
             </w:r>
             <w:r>
               <w:t xml:space="preserve">variable </w:t>
@@ -2930,8 +3056,13 @@
               <w:spacing w:before="120"/>
               <w:ind w:left="0"/>
             </w:pPr>
-            <w:r>
-              <w:t>API which is used to write the values of bits of the characters or command to the DIO pins that connected to the LCD pins to write them on the LCD screen.</w:t>
+            <w:proofErr w:type="gramStart"/>
+            <w:r>
+              <w:t>API which is used to write the values of bits of the characters or command to the DIO pins that</w:t>
+            </w:r>
+            <w:proofErr w:type="gramEnd"/>
+            <w:r>
+              <w:t xml:space="preserve"> connected to the LCD pins to write them on the LCD screen.</w:t>
             </w:r>
           </w:p>
         </w:tc>
@@ -3146,139 +3277,6 @@
           </w:p>
         </w:tc>
       </w:tr>
-      <w:tr>
-        <w:tc>
-          <w:tcPr>
-            <w:tcW w:w="3282" w:type="dxa"/>
-          </w:tcPr>
-          <w:p>
-            <w:pPr>
-              <w:spacing w:before="120"/>
-              <w:ind w:left="0"/>
-              <w:rPr>
-                <w:b/>
-                <w:bCs/>
-              </w:rPr>
-            </w:pPr>
-            <w:r>
-              <w:rPr>
-                <w:b/>
-                <w:bCs/>
-              </w:rPr>
-              <w:t>Local_u8Counter</w:t>
-            </w:r>
-          </w:p>
-        </w:tc>
-        <w:tc>
-          <w:tcPr>
-            <w:tcW w:w="1146" w:type="dxa"/>
-          </w:tcPr>
-          <w:p>
-            <w:pPr>
-              <w:spacing w:before="120"/>
-              <w:ind w:left="0"/>
-              <w:jc w:val="center"/>
-            </w:pPr>
-            <w:r>
-              <w:t>Local</w:t>
-            </w:r>
-            <w:r>
-              <w:t xml:space="preserve"> </w:t>
-            </w:r>
-            <w:r>
-              <w:t>u</w:t>
-            </w:r>
-            <w:r>
-              <w:t>8</w:t>
-            </w:r>
-          </w:p>
-        </w:tc>
-        <w:tc>
-          <w:tcPr>
-            <w:tcW w:w="5490" w:type="dxa"/>
-          </w:tcPr>
-          <w:p>
-            <w:pPr>
-              <w:spacing w:before="120"/>
-              <w:ind w:left="0"/>
-            </w:pPr>
-            <w:r>
-              <w:t xml:space="preserve">It is a </w:t>
-            </w:r>
-            <w:r>
-              <w:t>loop counter</w:t>
-            </w:r>
-            <w:r>
-              <w:t xml:space="preserve"> that loops over the 8 pins of the LCD to write the values of command or character values on the DIO pins corresponding to the LCD pins</w:t>
-            </w:r>
-            <w:r>
-              <w:t>.</w:t>
-            </w:r>
-          </w:p>
-        </w:tc>
-      </w:tr>
-      <w:tr>
-        <w:tc>
-          <w:tcPr>
-            <w:tcW w:w="3282" w:type="dxa"/>
-          </w:tcPr>
-          <w:p>
-            <w:pPr>
-              <w:spacing w:before="120"/>
-              <w:ind w:left="0"/>
-              <w:rPr>
-                <w:b/>
-                <w:bCs/>
-              </w:rPr>
-            </w:pPr>
-            <w:r>
-              <w:rPr>
-                <w:b/>
-                <w:bCs/>
-              </w:rPr>
-              <w:t>local_u8Char_address</w:t>
-            </w:r>
-          </w:p>
-        </w:tc>
-        <w:tc>
-          <w:tcPr>
-            <w:tcW w:w="1146" w:type="dxa"/>
-          </w:tcPr>
-          <w:p>
-            <w:pPr>
-              <w:spacing w:before="120"/>
-              <w:ind w:left="0"/>
-              <w:jc w:val="center"/>
-            </w:pPr>
-            <w:r>
-              <w:t>Local</w:t>
-            </w:r>
-            <w:r>
-              <w:t xml:space="preserve"> </w:t>
-            </w:r>
-            <w:r>
-              <w:t>u</w:t>
-            </w:r>
-            <w:r>
-              <w:t>8</w:t>
-            </w:r>
-          </w:p>
-        </w:tc>
-        <w:tc>
-          <w:tcPr>
-            <w:tcW w:w="5490" w:type="dxa"/>
-          </w:tcPr>
-          <w:p>
-            <w:pPr>
-              <w:spacing w:before="120"/>
-              <w:ind w:left="0"/>
-            </w:pPr>
-            <w:r>
-              <w:t>This variable is used for accessing the CGRAM location it holds the address of the required CGRAM location to write certain character to CGRAM.</w:t>
-            </w:r>
-          </w:p>
-        </w:tc>
-      </w:tr>
     </w:tbl>
     <w:p>
       <w:pPr>
@@ -3320,17 +3318,26 @@
           <w:sz w:val="32"/>
           <w:szCs w:val="32"/>
         </w:rPr>
-        <w:t>Design Constrain</w:t>
-      </w:r>
+        <w:t xml:space="preserve">Design </w:t>
+      </w:r>
+      <w:proofErr w:type="spellStart"/>
       <w:r>
         <w:rPr>
           <w:sz w:val="32"/>
           <w:szCs w:val="32"/>
         </w:rPr>
+        <w:t>Constrain</w:t>
+      </w:r>
+      <w:r>
+        <w:rPr>
+          <w:sz w:val="32"/>
+          <w:szCs w:val="32"/>
+        </w:rPr>
         <w:t>s</w:t>
       </w:r>
       <w:bookmarkEnd w:id="8"/>
       <w:bookmarkEnd w:id="9"/>
+      <w:proofErr w:type="spellEnd"/>
       <w:r>
         <w:rPr>
           <w:sz w:val="32"/>
@@ -3412,7 +3419,21 @@
         <w:rPr>
           <w:lang w:eastAsia="en-US"/>
         </w:rPr>
-        <w:t xml:space="preserve"> driver to be initialized first, because the DIO driver API’s are used in side this module.</w:t>
+        <w:t xml:space="preserve"> driver to </w:t>
+      </w:r>
+      <w:proofErr w:type="gramStart"/>
+      <w:r>
+        <w:rPr>
+          <w:lang w:eastAsia="en-US"/>
+        </w:rPr>
+        <w:t>be initialized</w:t>
+      </w:r>
+      <w:proofErr w:type="gramEnd"/>
+      <w:r>
+        <w:rPr>
+          <w:lang w:eastAsia="en-US"/>
+        </w:rPr>
+        <w:t xml:space="preserve"> first, because the DIO driver API’s are used in side this module.</w:t>
       </w:r>
       <w:r>
         <w:rPr>
@@ -3455,18 +3476,22 @@
           <w:lang w:eastAsia="en-US"/>
         </w:rPr>
       </w:pPr>
+      <w:proofErr w:type="spellStart"/>
+      <w:proofErr w:type="gramStart"/>
       <w:r>
         <w:rPr>
           <w:lang w:eastAsia="en-US"/>
         </w:rPr>
         <w:t>Types.h</w:t>
       </w:r>
+      <w:proofErr w:type="spellEnd"/>
       <w:r>
         <w:rPr>
           <w:lang w:eastAsia="en-US"/>
         </w:rPr>
         <w:t>.</w:t>
       </w:r>
+      <w:proofErr w:type="gramEnd"/>
     </w:p>
     <w:p>
       <w:pPr>
@@ -3475,7 +3500,6 @@
       </w:pPr>
       <w:bookmarkStart w:id="11" w:name="_Toc447289910"/>
       <w:r>
-        <w:lastRenderedPageBreak/>
         <w:t>Constraints on Inputs</w:t>
       </w:r>
       <w:bookmarkEnd w:id="11"/>
@@ -3538,20 +3562,12 @@
     </w:p>
     <w:p>
       <w:pPr>
-        <w:pStyle w:val="BodyText"/>
-        <w:rPr>
-          <w:lang w:val="en-US"/>
-        </w:rPr>
+        <w:pStyle w:val="Heading1"/>
+        <w:spacing w:after="240"/>
       </w:pPr>
       <w:bookmarkStart w:id="12" w:name="_Toc91230779"/>
-    </w:p>
-    <w:p>
-      <w:pPr>
-        <w:pStyle w:val="Heading1"/>
-      </w:pPr>
       <w:bookmarkStart w:id="13" w:name="_Toc447289911"/>
       <w:r>
-        <w:lastRenderedPageBreak/>
         <w:t>Configuration</w:t>
       </w:r>
       <w:bookmarkEnd w:id="13"/>
@@ -3679,6 +3695,75 @@
           </w:tcPr>
           <w:p>
             <w:pPr>
+              <w:spacing w:before="120"/>
+            </w:pPr>
+            <w:r>
+              <w:t>LCD_u8D0</w:t>
+            </w:r>
+          </w:p>
+          <w:p>
+            <w:pPr>
+              <w:spacing w:before="120"/>
+            </w:pPr>
+            <w:r>
+              <w:t>LCD_u8D1</w:t>
+            </w:r>
+          </w:p>
+          <w:p>
+            <w:pPr>
+              <w:spacing w:before="120"/>
+            </w:pPr>
+            <w:r>
+              <w:t>LCD_u8D2</w:t>
+            </w:r>
+          </w:p>
+          <w:p>
+            <w:pPr>
+              <w:spacing w:before="120"/>
+            </w:pPr>
+            <w:r>
+              <w:t>LCD_u8D3</w:t>
+            </w:r>
+          </w:p>
+          <w:p>
+            <w:pPr>
+              <w:spacing w:before="120"/>
+            </w:pPr>
+            <w:r>
+              <w:t>LCD_u8D4</w:t>
+            </w:r>
+          </w:p>
+          <w:p>
+            <w:pPr>
+              <w:spacing w:before="120"/>
+            </w:pPr>
+            <w:r>
+              <w:t>LCD_u8D5</w:t>
+            </w:r>
+          </w:p>
+          <w:p>
+            <w:pPr>
+              <w:spacing w:before="120"/>
+            </w:pPr>
+            <w:r>
+              <w:t>LCD_u8D6</w:t>
+            </w:r>
+          </w:p>
+          <w:p>
+            <w:pPr>
+              <w:spacing w:before="120"/>
+            </w:pPr>
+            <w:r>
+              <w:t>LCD_u8D7</w:t>
+            </w:r>
+          </w:p>
+        </w:tc>
+        <w:tc>
+          <w:tcPr>
+            <w:tcW w:w="2700" w:type="dxa"/>
+          </w:tcPr>
+          <w:p>
+            <w:pPr>
               <w:tabs>
                 <w:tab w:val="left" w:pos="900"/>
               </w:tabs>
@@ -3686,13 +3771,22 @@
               <w:ind w:left="0"/>
             </w:pPr>
             <w:r>
-              <w:t>Data pins</w:t>
-            </w:r>
-          </w:p>
-        </w:tc>
-        <w:tc>
-          <w:tcPr>
-            <w:tcW w:w="2700" w:type="dxa"/>
+              <w:t>DIO pins</w:t>
+            </w:r>
+            <w:r>
+              <w:t xml:space="preserve"> connected to LCD </w:t>
+            </w:r>
+            <w:r>
+              <w:t xml:space="preserve">data </w:t>
+            </w:r>
+            <w:r>
+              <w:t>pins.</w:t>
+            </w:r>
+          </w:p>
+        </w:tc>
+        <w:tc>
+          <w:tcPr>
+            <w:tcW w:w="3117" w:type="dxa"/>
           </w:tcPr>
           <w:p>
             <w:pPr>
@@ -3703,33 +3797,23 @@
               <w:ind w:left="0"/>
             </w:pPr>
             <w:r>
-              <w:t>DIO pins</w:t>
-            </w:r>
-            <w:r>
-              <w:t xml:space="preserve"> connected to LCD </w:t>
-            </w:r>
-            <w:r>
-              <w:t xml:space="preserve">data </w:t>
-            </w:r>
-            <w:r>
-              <w:t>pins.</w:t>
-            </w:r>
-          </w:p>
-        </w:tc>
-        <w:tc>
-          <w:tcPr>
-            <w:tcW w:w="3117" w:type="dxa"/>
-          </w:tcPr>
-          <w:p>
-            <w:pPr>
-              <w:tabs>
-                <w:tab w:val="left" w:pos="900"/>
-              </w:tabs>
-              <w:spacing w:before="120"/>
-              <w:ind w:left="0"/>
-            </w:pPr>
-            <w:r>
-              <w:t>8 pins for data in range from pin0 to pin31.</w:t>
+              <w:t xml:space="preserve">8 pins for data in range </w:t>
+            </w:r>
+            <w:r>
+              <w:t>of</w:t>
+            </w:r>
+            <w:r>
+              <w:t xml:space="preserve"> </w:t>
+            </w:r>
+            <w:r>
+              <w:rPr>
+                <w:rFonts w:ascii="Consolas" w:hAnsi="Consolas" w:cs="Consolas"/>
+                <w:b/>
+                <w:bCs/>
+                <w:color w:val="3F7F5F"/>
+                <w:lang w:eastAsia="en-US"/>
+              </w:rPr>
+              <w:t>DIO_u8PIN0 ~ DIO_u8PIN31</w:t>
             </w:r>
           </w:p>
         </w:tc>
@@ -3749,19 +3833,30 @@
               </w:tabs>
               <w:spacing w:before="120"/>
               <w:ind w:left="0"/>
-            </w:pPr>
-            <w:r>
-              <w:t>C</w:t>
-            </w:r>
-            <w:r>
-              <w:t>ontrol pins</w:t>
-            </w:r>
-          </w:p>
-        </w:tc>
-        <w:tc>
-          <w:tcPr>
-            <w:tcW w:w="2700" w:type="dxa"/>
-          </w:tcPr>
+              <w:jc w:val="left"/>
+              <w:rPr>
+                <w:rFonts w:ascii="Consolas" w:hAnsi="Consolas" w:cs="Consolas"/>
+                <w:color w:val="000000"/>
+                <w:lang w:eastAsia="en-US"/>
+              </w:rPr>
+            </w:pPr>
+            <w:r>
+              <w:rPr>
+                <w:rFonts w:ascii="Consolas" w:hAnsi="Consolas" w:cs="Consolas"/>
+                <w:color w:val="000000"/>
+                <w:lang w:eastAsia="en-US"/>
+              </w:rPr>
+              <w:t xml:space="preserve">     </w:t>
+            </w:r>
+            <w:r>
+              <w:rPr>
+                <w:rFonts w:ascii="Consolas" w:hAnsi="Consolas" w:cs="Consolas"/>
+                <w:color w:val="000000"/>
+                <w:lang w:eastAsia="en-US"/>
+              </w:rPr>
+              <w:t>LCD_u8RS</w:t>
+            </w:r>
+          </w:p>
           <w:p>
             <w:pPr>
               <w:tabs>
@@ -3769,16 +3864,30 @@
               </w:tabs>
               <w:spacing w:before="120"/>
               <w:ind w:left="0"/>
-            </w:pPr>
-            <w:r>
-              <w:t>DIO pins connected to LCD control pins.</w:t>
-            </w:r>
-          </w:p>
-        </w:tc>
-        <w:tc>
-          <w:tcPr>
-            <w:tcW w:w="3117" w:type="dxa"/>
-          </w:tcPr>
+              <w:jc w:val="left"/>
+              <w:rPr>
+                <w:rFonts w:ascii="Consolas" w:hAnsi="Consolas" w:cs="Consolas"/>
+                <w:color w:val="000000"/>
+                <w:lang w:eastAsia="en-US"/>
+              </w:rPr>
+            </w:pPr>
+            <w:r>
+              <w:rPr>
+                <w:rFonts w:ascii="Consolas" w:hAnsi="Consolas" w:cs="Consolas"/>
+                <w:color w:val="000000"/>
+                <w:lang w:eastAsia="en-US"/>
+              </w:rPr>
+              <w:t xml:space="preserve">     </w:t>
+            </w:r>
+            <w:r>
+              <w:rPr>
+                <w:rFonts w:ascii="Consolas" w:hAnsi="Consolas" w:cs="Consolas"/>
+                <w:color w:val="000000"/>
+                <w:lang w:eastAsia="en-US"/>
+              </w:rPr>
+              <w:t>LCD_u8RW</w:t>
+            </w:r>
+          </w:p>
           <w:p>
             <w:pPr>
               <w:tabs>
@@ -3786,9 +3895,67 @@
               </w:tabs>
               <w:spacing w:before="120"/>
               <w:ind w:left="0"/>
-            </w:pPr>
-            <w:r>
-              <w:t>8 pins for data in range from pin0 to pin31.</w:t>
+              <w:jc w:val="left"/>
+            </w:pPr>
+            <w:r>
+              <w:rPr>
+                <w:rFonts w:ascii="Consolas" w:hAnsi="Consolas" w:cs="Consolas"/>
+                <w:color w:val="000000"/>
+                <w:lang w:eastAsia="en-US"/>
+              </w:rPr>
+              <w:t xml:space="preserve">     </w:t>
+            </w:r>
+            <w:r>
+              <w:rPr>
+                <w:rFonts w:ascii="Consolas" w:hAnsi="Consolas" w:cs="Consolas"/>
+                <w:color w:val="000000"/>
+                <w:lang w:eastAsia="en-US"/>
+              </w:rPr>
+              <w:t>LCD_u8ENABLE</w:t>
+            </w:r>
+          </w:p>
+        </w:tc>
+        <w:tc>
+          <w:tcPr>
+            <w:tcW w:w="2700" w:type="dxa"/>
+          </w:tcPr>
+          <w:p>
+            <w:pPr>
+              <w:tabs>
+                <w:tab w:val="left" w:pos="900"/>
+              </w:tabs>
+              <w:spacing w:before="120"/>
+              <w:ind w:left="0"/>
+            </w:pPr>
+            <w:r>
+              <w:t>DIO pins connected to LCD control pins.</w:t>
+            </w:r>
+          </w:p>
+        </w:tc>
+        <w:tc>
+          <w:tcPr>
+            <w:tcW w:w="3117" w:type="dxa"/>
+          </w:tcPr>
+          <w:p>
+            <w:pPr>
+              <w:tabs>
+                <w:tab w:val="left" w:pos="900"/>
+              </w:tabs>
+              <w:spacing w:before="120"/>
+              <w:ind w:left="0"/>
+            </w:pPr>
+            <w:r>
+              <w:t xml:space="preserve">8 pins for data in range </w:t>
+            </w:r>
+            <w:r>
+              <w:rPr>
+                <w:rFonts w:ascii="Consolas" w:hAnsi="Consolas" w:cs="Consolas"/>
+                <w:b/>
+                <w:bCs/>
+                <w:color w:val="3F7F5F"/>
+                <w:lang w:eastAsia="en-US"/>
+              </w:rPr>
+              <w:t>DIO_u8PIN0 ~ DIO_u8PIN31</w:t>
             </w:r>
           </w:p>
         </w:tc>
@@ -3808,12 +3975,15 @@
               </w:tabs>
               <w:spacing w:before="120"/>
               <w:ind w:left="0"/>
-            </w:pPr>
-            <w:r>
-              <w:t>I</w:t>
-            </w:r>
-            <w:r>
-              <w:t>nitial state</w:t>
+              <w:jc w:val="center"/>
+            </w:pPr>
+            <w:r>
+              <w:rPr>
+                <w:rFonts w:ascii="Consolas" w:hAnsi="Consolas" w:cs="Consolas"/>
+                <w:color w:val="000000"/>
+                <w:lang w:eastAsia="en-US"/>
+              </w:rPr>
+              <w:t>LCD_u8INIT_STATE</w:t>
             </w:r>
           </w:p>
         </w:tc>
@@ -3829,9 +3999,11 @@
               <w:spacing w:before="120"/>
               <w:ind w:left="0"/>
             </w:pPr>
+            <w:proofErr w:type="gramStart"/>
             <w:r>
               <w:t>The initial state of the LCD.</w:t>
             </w:r>
+            <w:proofErr w:type="gramEnd"/>
           </w:p>
         </w:tc>
         <w:tc>
@@ -3847,7 +4019,30 @@
               <w:ind w:left="0"/>
             </w:pPr>
             <w:r>
-              <w:t>To be ON or OFF and show the cursor of not.</w:t>
+              <w:t xml:space="preserve">To be ON or OFF and show the </w:t>
+            </w:r>
+          </w:p>
+          <w:p>
+            <w:pPr>
+              <w:tabs>
+                <w:tab w:val="left" w:pos="900"/>
+              </w:tabs>
+              <w:spacing w:before="120"/>
+              <w:ind w:left="0"/>
+              <w:rPr>
+                <w:b/>
+                <w:bCs/>
+              </w:rPr>
+            </w:pPr>
+            <w:r>
+              <w:rPr>
+                <w:rFonts w:ascii="Consolas" w:hAnsi="Consolas" w:cs="Consolas"/>
+                <w:b/>
+                <w:bCs/>
+                <w:color w:val="3F7F5F"/>
+                <w:lang w:eastAsia="en-US"/>
+              </w:rPr>
+              <w:t>LCD_u8ON ~ LCD_u8OFF</w:t>
             </w:r>
           </w:p>
         </w:tc>
@@ -3867,12 +4062,15 @@
               </w:tabs>
               <w:spacing w:before="120"/>
               <w:ind w:left="0"/>
-            </w:pPr>
-            <w:r>
-              <w:t>L</w:t>
-            </w:r>
-            <w:r>
-              <w:t>CD Mode</w:t>
+              <w:jc w:val="center"/>
+            </w:pPr>
+            <w:r>
+              <w:rPr>
+                <w:rFonts w:ascii="Consolas" w:hAnsi="Consolas" w:cs="Consolas"/>
+                <w:color w:val="000000"/>
+                <w:lang w:eastAsia="en-US"/>
+              </w:rPr>
+              <w:t>LCD_u8Mode</w:t>
             </w:r>
           </w:p>
         </w:tc>
@@ -3888,8 +4086,13 @@
               <w:spacing w:before="120"/>
               <w:ind w:left="0"/>
             </w:pPr>
-            <w:r>
-              <w:t xml:space="preserve">The LCD data mode. </w:t>
+            <w:proofErr w:type="gramStart"/>
+            <w:r>
+              <w:t>The LCD data mode.</w:t>
+            </w:r>
+            <w:proofErr w:type="gramEnd"/>
+            <w:r>
+              <w:t xml:space="preserve"> </w:t>
             </w:r>
           </w:p>
         </w:tc>
@@ -3905,8 +4108,33 @@
               <w:spacing w:before="120"/>
               <w:ind w:left="0"/>
             </w:pPr>
+            <w:proofErr w:type="gramStart"/>
             <w:r>
               <w:t>To be 4-bit or 8-bit mode.</w:t>
+            </w:r>
+            <w:proofErr w:type="gramEnd"/>
+          </w:p>
+          <w:p>
+            <w:pPr>
+              <w:tabs>
+                <w:tab w:val="left" w:pos="900"/>
+              </w:tabs>
+              <w:spacing w:before="120"/>
+              <w:ind w:left="0"/>
+              <w:rPr>
+                <w:b/>
+                <w:bCs/>
+              </w:rPr>
+            </w:pPr>
+            <w:r>
+              <w:rPr>
+                <w:rFonts w:ascii="Consolas" w:hAnsi="Consolas" w:cs="Consolas"/>
+                <w:b/>
+                <w:bCs/>
+                <w:color w:val="3F7F5F"/>
+                <w:lang w:eastAsia="en-US"/>
+              </w:rPr>
+              <w:t>LCD_u8_4bit ~ LCD_u8_8bit</w:t>
             </w:r>
           </w:p>
         </w:tc>
@@ -4029,12 +4257,14 @@
               <w:spacing w:before="120"/>
               <w:ind w:left="0"/>
             </w:pPr>
+            <w:proofErr w:type="spellStart"/>
             <w:r>
               <w:t>LCD</w:t>
             </w:r>
             <w:r>
               <w:t>_interface.h</w:t>
             </w:r>
+            <w:proofErr w:type="spellEnd"/>
           </w:p>
         </w:tc>
         <w:tc>
@@ -4065,12 +4295,14 @@
               <w:spacing w:before="120"/>
               <w:ind w:left="0"/>
             </w:pPr>
+            <w:proofErr w:type="spellStart"/>
             <w:r>
               <w:t>LCD</w:t>
             </w:r>
             <w:r>
               <w:t>_config.h</w:t>
             </w:r>
+            <w:proofErr w:type="spellEnd"/>
           </w:p>
         </w:tc>
         <w:tc>
@@ -4101,12 +4333,14 @@
               <w:spacing w:before="120"/>
               <w:ind w:left="0"/>
             </w:pPr>
+            <w:proofErr w:type="spellStart"/>
             <w:r>
               <w:t>LCD</w:t>
             </w:r>
             <w:r>
               <w:t>_private.h</w:t>
             </w:r>
+            <w:proofErr w:type="spellEnd"/>
           </w:p>
         </w:tc>
         <w:tc>
@@ -4137,12 +4371,14 @@
               <w:spacing w:before="120"/>
               <w:ind w:left="0"/>
             </w:pPr>
+            <w:proofErr w:type="spellStart"/>
             <w:r>
               <w:t>LCD</w:t>
             </w:r>
             <w:r>
               <w:t>_prog.c</w:t>
             </w:r>
+            <w:proofErr w:type="spellEnd"/>
           </w:p>
         </w:tc>
         <w:tc>
@@ -4314,7 +4550,7 @@
         <w:rPr>
           <w:noProof/>
         </w:rPr>
-        <w:t>5</w:t>
+        <w:t>4</w:t>
       </w:r>
     </w:fldSimple>
   </w:p>
@@ -4523,11 +4759,19 @@
               <w:lang w:val="fr-FR"/>
             </w:rPr>
           </w:pPr>
+          <w:proofErr w:type="spellStart"/>
           <w:r>
             <w:rPr>
               <w:lang w:val="fr-FR"/>
             </w:rPr>
-            <w:t>Revision C</w:t>
+            <w:t>Revision</w:t>
+          </w:r>
+          <w:proofErr w:type="spellEnd"/>
+          <w:r>
+            <w:rPr>
+              <w:lang w:val="fr-FR"/>
+            </w:rPr>
+            <w:t xml:space="preserve"> C</w:t>
           </w:r>
         </w:p>
       </w:tc>
@@ -4647,7 +4891,7 @@
               <w:rPr>
                 <w:noProof/>
               </w:rPr>
-              <w:t>3</w:t>
+              <w:t>1</w:t>
             </w:r>
           </w:fldSimple>
         </w:p>
@@ -5924,6 +6168,7 @@
   <w:style w:type="character" w:default="1" w:styleId="DefaultParagraphFont">
     <w:name w:val="Default Paragraph Font"/>
     <w:uiPriority w:val="1"/>
+    <w:semiHidden/>
     <w:unhideWhenUsed/>
   </w:style>
   <w:style w:type="table" w:default="1" w:styleId="TableNormal">

</xml_diff>

<commit_message>
updating status of the document
</commit_message>
<xml_diff>
--- a/SOFTWARE_ENGINEERING_PROJECT/SOFTWARE/HAL_LAYER/LCD/LCD_CDD.docx
+++ b/SOFTWARE_ENGINEERING_PROJECT/SOFTWARE/HAL_LAYER/LCD/LCD_CDD.docx
@@ -344,11 +344,9 @@
               <w:spacing w:before="120"/>
               <w:ind w:left="0"/>
             </w:pPr>
-            <w:fldSimple w:instr=" DOCPROPERTY  _DOC_STATE_  \* MERGEFORMAT ">
-              <w:r>
-                <w:t>Proposed</w:t>
-              </w:r>
-            </w:fldSimple>
+            <w:r>
+              <w:t>accepted</w:t>
+            </w:r>
           </w:p>
         </w:tc>
       </w:tr>
@@ -400,7 +398,7 @@
               <w:rPr>
                 <w:noProof/>
               </w:rPr>
-              <w:t>4/1/2016</w:t>
+              <w:t>4/7/2016</w:t>
             </w:r>
             <w:r>
               <w:fldChar w:fldCharType="end"/>
@@ -1643,6 +1641,7 @@
     <w:p>
       <w:pPr>
         <w:pStyle w:val="Heading1"/>
+        <w:spacing w:after="240"/>
       </w:pPr>
       <w:bookmarkStart w:id="0" w:name="_Toc76263158"/>
       <w:bookmarkStart w:id="1" w:name="_Ref267867722"/>
@@ -1702,6 +1701,7 @@
     <w:p>
       <w:pPr>
         <w:pStyle w:val="Heading2"/>
+        <w:spacing w:before="480" w:after="240"/>
       </w:pPr>
       <w:bookmarkStart w:id="5" w:name="_Toc447289906"/>
       <w:r>
@@ -1758,6 +1758,7 @@
     <w:p>
       <w:pPr>
         <w:pStyle w:val="Heading2"/>
+        <w:spacing w:before="480" w:after="240"/>
       </w:pPr>
       <w:bookmarkStart w:id="6" w:name="_Toc447289907"/>
       <w:r>
@@ -3096,6 +3097,7 @@
     <w:p>
       <w:pPr>
         <w:pStyle w:val="Heading2"/>
+        <w:spacing w:before="480" w:after="240"/>
       </w:pPr>
       <w:r>
         <w:t>Interfacing macros:</w:t>
@@ -4548,6 +4550,7 @@
     <w:p>
       <w:pPr>
         <w:pStyle w:val="Heading2"/>
+        <w:spacing w:before="480" w:after="240"/>
       </w:pPr>
       <w:r>
         <w:t>Dependant Modules API’s:</w:t>
@@ -4766,18 +4769,14 @@
     <w:p>
       <w:pPr>
         <w:pStyle w:val="Heading2"/>
+        <w:spacing w:before="480" w:after="240"/>
       </w:pPr>
       <w:bookmarkStart w:id="10" w:name="_Toc447289909"/>
-      <w:proofErr w:type="gramStart"/>
       <w:r>
         <w:t xml:space="preserve">2.1  </w:t>
       </w:r>
       <w:r>
-        <w:t>Constraints</w:t>
-      </w:r>
-      <w:proofErr w:type="gramEnd"/>
-      <w:r>
-        <w:t xml:space="preserve"> on Initializatio</w:t>
+        <w:t>Constraints on Initializatio</w:t>
       </w:r>
       <w:bookmarkEnd w:id="10"/>
       <w:r>
@@ -4902,6 +4901,7 @@
     <w:p>
       <w:pPr>
         <w:pStyle w:val="Heading2"/>
+        <w:spacing w:before="480" w:after="240"/>
       </w:pPr>
       <w:bookmarkStart w:id="11" w:name="_Toc447289910"/>
       <w:proofErr w:type="gramStart"/>
@@ -5671,6 +5671,7 @@
     <w:p>
       <w:pPr>
         <w:pStyle w:val="Heading2"/>
+        <w:spacing w:before="480" w:after="240"/>
       </w:pPr>
       <w:bookmarkStart w:id="14" w:name="_Toc447289912"/>
       <w:r>
@@ -6054,7 +6055,7 @@
         <w:rPr>
           <w:noProof/>
         </w:rPr>
-        <w:t>7</w:t>
+        <w:t>1</w:t>
       </w:r>
     </w:fldSimple>
   </w:p>
@@ -7407,8 +7408,6 @@
   </w:num>
   <w:num w:numId="11">
     <w:abstractNumId w:val="0"/>
-    <w:lvlOverride w:ilvl="0"/>
-    <w:lvlOverride w:ilvl="1"/>
   </w:num>
   <w:num w:numId="12">
     <w:abstractNumId w:val="0"/>

</xml_diff>

<commit_message>
updating to version 2 of the LCD document
adding a description for the LCD hardware module
</commit_message>
<xml_diff>
--- a/SOFTWARE_ENGINEERING_PROJECT/SOFTWARE/HAL_LAYER/LCD/LCD_CDD.docx
+++ b/SOFTWARE_ENGINEERING_PROJECT/SOFTWARE/HAL_LAYER/LCD/LCD_CDD.docx
@@ -257,11 +257,9 @@
               <w:spacing w:before="120"/>
               <w:ind w:left="0"/>
             </w:pPr>
-            <w:fldSimple w:instr=" DOCPROPERTY  _DOC_VERSION_  \* MERGEFORMAT ">
-              <w:r>
-                <w:t>1</w:t>
-              </w:r>
-            </w:fldSimple>
+            <w:r>
+              <w:t>2.0</w:t>
+            </w:r>
           </w:p>
         </w:tc>
       </w:tr>
@@ -299,13 +297,8 @@
               <w:spacing w:before="120"/>
               <w:ind w:left="0"/>
             </w:pPr>
-            <w:proofErr w:type="spellStart"/>
-            <w:r>
-              <w:t>Norhan</w:t>
-            </w:r>
-            <w:proofErr w:type="spellEnd"/>
-            <w:r>
-              <w:t xml:space="preserve"> Osama</w:t>
+            <w:r>
+              <w:t>Norhan Osama</w:t>
             </w:r>
           </w:p>
         </w:tc>
@@ -400,7 +393,7 @@
               <w:rPr>
                 <w:noProof/>
               </w:rPr>
-              <w:t>4/1/2016</w:t>
+              <w:t>4/8/2016</w:t>
             </w:r>
             <w:r>
               <w:fldChar w:fldCharType="end"/>
@@ -434,6 +427,7 @@
         <w:pStyle w:val="TitreIntro"/>
       </w:pPr>
       <w:r>
+        <w:lastRenderedPageBreak/>
         <w:t>Document History</w:t>
       </w:r>
     </w:p>
@@ -607,13 +601,8 @@
             <w:pPr>
               <w:pStyle w:val="TableText"/>
             </w:pPr>
-            <w:proofErr w:type="spellStart"/>
-            <w:r>
-              <w:t>Norhan</w:t>
-            </w:r>
-            <w:proofErr w:type="spellEnd"/>
-            <w:r>
-              <w:t xml:space="preserve"> Osama</w:t>
+            <w:r>
+              <w:t>Norhan Osama</w:t>
             </w:r>
           </w:p>
         </w:tc>
@@ -653,6 +642,9 @@
               <w:pStyle w:val="TableText"/>
               <w:spacing w:before="120"/>
             </w:pPr>
+            <w:r>
+              <w:t>2.0</w:t>
+            </w:r>
           </w:p>
         </w:tc>
         <w:tc>
@@ -670,6 +662,9 @@
               <w:pStyle w:val="TableText"/>
               <w:spacing w:before="120"/>
             </w:pPr>
+            <w:r>
+              <w:t>4/8/16</w:t>
+            </w:r>
           </w:p>
         </w:tc>
         <w:tc>
@@ -687,6 +682,9 @@
               <w:pStyle w:val="TableText"/>
               <w:spacing w:before="120"/>
             </w:pPr>
+            <w:r>
+              <w:t>Norhan osama</w:t>
+            </w:r>
           </w:p>
         </w:tc>
         <w:tc>
@@ -704,6 +702,9 @@
               <w:pStyle w:val="TableText"/>
               <w:spacing w:before="120"/>
             </w:pPr>
+            <w:r>
+              <w:t>Added macros</w:t>
+            </w:r>
           </w:p>
         </w:tc>
       </w:tr>
@@ -861,6 +862,7 @@
         <w:br w:type="page"/>
       </w:r>
       <w:r>
+        <w:lastRenderedPageBreak/>
         <w:t>Table of content</w:t>
       </w:r>
     </w:p>
@@ -1643,6 +1645,7 @@
     <w:p>
       <w:pPr>
         <w:pStyle w:val="Heading1"/>
+        <w:spacing w:after="240"/>
       </w:pPr>
       <w:bookmarkStart w:id="0" w:name="_Toc76263158"/>
       <w:bookmarkStart w:id="1" w:name="_Ref267867722"/>
@@ -1650,6 +1653,7 @@
       <w:bookmarkStart w:id="3" w:name="_Ref267867725"/>
       <w:bookmarkStart w:id="4" w:name="_Toc447289905"/>
       <w:r>
+        <w:lastRenderedPageBreak/>
         <w:t>Introduction</w:t>
       </w:r>
       <w:bookmarkEnd w:id="0"/>
@@ -1682,26 +1686,85 @@
         <w:rPr>
           <w:lang w:val="en-GB"/>
         </w:rPr>
-        <w:t xml:space="preserve"> component and </w:t>
-      </w:r>
-      <w:proofErr w:type="gramStart"/>
-      <w:r>
+        <w:t xml:space="preserve"> component and its used APIs also to demonstrate the dependant drivers for this module.</w:t>
+      </w:r>
+    </w:p>
+    <w:p>
+      <w:pPr>
+        <w:spacing w:before="120"/>
+        <w:ind w:left="426"/>
         <w:rPr>
           <w:lang w:val="en-GB"/>
         </w:rPr>
-        <w:t>its</w:t>
-      </w:r>
-      <w:proofErr w:type="gramEnd"/>
+      </w:pPr>
       <w:r>
         <w:rPr>
           <w:lang w:val="en-GB"/>
         </w:rPr>
-        <w:t xml:space="preserve"> used APIs also to demonstrate the dependant drivers for this module.</w:t>
+        <w:t>This design document descries the software module component of the 16X2 LCD ,that has the following characteristics:</w:t>
+      </w:r>
+    </w:p>
+    <w:p>
+      <w:pPr>
+        <w:pStyle w:val="ListParagraph"/>
+        <w:numPr>
+          <w:ilvl w:val="0"/>
+          <w:numId w:val="15"/>
+        </w:numPr>
+        <w:spacing w:before="120"/>
+        <w:rPr>
+          <w:lang w:val="en-GB"/>
+        </w:rPr>
+      </w:pPr>
+      <w:r>
+        <w:rPr>
+          <w:lang w:val="en-GB"/>
+        </w:rPr>
+        <w:t>16 character/ line</w:t>
+      </w:r>
+    </w:p>
+    <w:p>
+      <w:pPr>
+        <w:pStyle w:val="ListParagraph"/>
+        <w:numPr>
+          <w:ilvl w:val="0"/>
+          <w:numId w:val="15"/>
+        </w:numPr>
+        <w:spacing w:before="120"/>
+        <w:rPr>
+          <w:lang w:val="en-GB"/>
+        </w:rPr>
+      </w:pPr>
+      <w:r>
+        <w:rPr>
+          <w:lang w:val="en-GB"/>
+        </w:rPr>
+        <w:t>2 lines.</w:t>
+      </w:r>
+    </w:p>
+    <w:p>
+      <w:pPr>
+        <w:pStyle w:val="ListParagraph"/>
+        <w:numPr>
+          <w:ilvl w:val="0"/>
+          <w:numId w:val="15"/>
+        </w:numPr>
+        <w:spacing w:before="120"/>
+        <w:rPr>
+          <w:lang w:val="en-GB"/>
+        </w:rPr>
+      </w:pPr>
+      <w:r>
+        <w:rPr>
+          <w:lang w:val="en-GB"/>
+        </w:rPr>
+        <w:t>8 data lines (D0 – D8)</w:t>
       </w:r>
     </w:p>
     <w:p>
       <w:pPr>
         <w:pStyle w:val="Heading2"/>
+        <w:spacing w:before="480" w:after="240"/>
       </w:pPr>
       <w:bookmarkStart w:id="5" w:name="_Toc447289906"/>
       <w:r>
@@ -1758,6 +1821,7 @@
     <w:p>
       <w:pPr>
         <w:pStyle w:val="Heading2"/>
+        <w:spacing w:before="480" w:after="240"/>
       </w:pPr>
       <w:bookmarkStart w:id="6" w:name="_Toc447289907"/>
       <w:r>
@@ -2215,7 +2279,6 @@
               <w:spacing w:before="120"/>
               <w:ind w:left="0"/>
             </w:pPr>
-            <w:proofErr w:type="spellStart"/>
             <w:r>
               <w:rPr>
                 <w:b/>
@@ -2223,7 +2286,6 @@
               </w:rPr>
               <w:t>LCD_voidInit</w:t>
             </w:r>
-            <w:proofErr w:type="spellEnd"/>
           </w:p>
         </w:tc>
         <w:tc>
@@ -2236,29 +2298,16 @@
               <w:ind w:left="0"/>
             </w:pPr>
             <w:r>
-              <w:t xml:space="preserve">This function </w:t>
-            </w:r>
-            <w:proofErr w:type="gramStart"/>
-            <w:r>
-              <w:t>is used</w:t>
-            </w:r>
-            <w:proofErr w:type="gramEnd"/>
-            <w:r>
-              <w:t xml:space="preserve"> to initialize the LCD. </w:t>
-            </w:r>
-          </w:p>
-          <w:p>
-            <w:pPr>
-              <w:spacing w:before="120"/>
-              <w:ind w:left="0"/>
-            </w:pPr>
-            <w:proofErr w:type="gramStart"/>
-            <w:r>
-              <w:t>it</w:t>
-            </w:r>
-            <w:proofErr w:type="gramEnd"/>
-            <w:r>
-              <w:t xml:space="preserve"> sets the functionality of LCD to be 8 bit mode or 4 bit mode .</w:t>
+              <w:t xml:space="preserve">This function is used to initialize the LCD. </w:t>
+            </w:r>
+          </w:p>
+          <w:p>
+            <w:pPr>
+              <w:spacing w:before="120"/>
+              <w:ind w:left="0"/>
+            </w:pPr>
+            <w:r>
+              <w:t>it sets the functionality of LCD to be 8 bit mode or 4 bit mode .</w:t>
             </w:r>
           </w:p>
           <w:p>
@@ -2323,7 +2372,6 @@
                 <w:bCs/>
               </w:rPr>
             </w:pPr>
-            <w:proofErr w:type="spellStart"/>
             <w:r>
               <w:rPr>
                 <w:b/>
@@ -2331,7 +2379,6 @@
               </w:rPr>
               <w:t>LCD_voidWriteCommand</w:t>
             </w:r>
-            <w:proofErr w:type="spellEnd"/>
           </w:p>
         </w:tc>
         <w:tc>
@@ -2403,7 +2450,6 @@
                 <w:bCs/>
               </w:rPr>
             </w:pPr>
-            <w:proofErr w:type="spellStart"/>
             <w:r>
               <w:rPr>
                 <w:b/>
@@ -2411,7 +2457,6 @@
               </w:rPr>
               <w:t>LCD_voidWriteChar</w:t>
             </w:r>
-            <w:proofErr w:type="spellEnd"/>
           </w:p>
         </w:tc>
         <w:tc>
@@ -2494,7 +2539,6 @@
                 <w:bCs/>
               </w:rPr>
             </w:pPr>
-            <w:proofErr w:type="spellStart"/>
             <w:r>
               <w:rPr>
                 <w:b/>
@@ -2502,7 +2546,6 @@
               </w:rPr>
               <w:t>LCD_voidWriteString</w:t>
             </w:r>
-            <w:proofErr w:type="spellEnd"/>
           </w:p>
         </w:tc>
         <w:tc>
@@ -2525,7 +2568,11 @@
               <w:t xml:space="preserve"> by sending </w:t>
             </w:r>
             <w:r>
-              <w:t>displaying character by character.</w:t>
+              <w:t xml:space="preserve">displaying </w:t>
+            </w:r>
+            <w:r>
+              <w:lastRenderedPageBreak/>
+              <w:t>character by character.</w:t>
             </w:r>
           </w:p>
           <w:p>
@@ -2537,7 +2584,6 @@
             <w:r>
               <w:t xml:space="preserve">So this function calls the </w:t>
             </w:r>
-            <w:proofErr w:type="spellStart"/>
             <w:r>
               <w:rPr>
                 <w:b/>
@@ -2545,7 +2591,6 @@
               </w:rPr>
               <w:t>LCD_voidWriteChar</w:t>
             </w:r>
-            <w:proofErr w:type="spellEnd"/>
             <w:r>
               <w:rPr>
                 <w:b/>
@@ -2575,6 +2620,7 @@
               <w:ind w:left="0"/>
             </w:pPr>
             <w:r>
+              <w:lastRenderedPageBreak/>
               <w:t>a pointer to string</w:t>
             </w:r>
             <w:r>
@@ -2620,15 +2666,14 @@
                 <w:bCs/>
               </w:rPr>
             </w:pPr>
-            <w:proofErr w:type="spellStart"/>
             <w:r>
               <w:rPr>
                 <w:b/>
                 <w:bCs/>
               </w:rPr>
+              <w:lastRenderedPageBreak/>
               <w:t>LCD_voidWriteCustomChar</w:t>
             </w:r>
-            <w:proofErr w:type="spellEnd"/>
           </w:p>
         </w:tc>
         <w:tc>
@@ -2723,7 +2768,6 @@
                 <w:bCs/>
               </w:rPr>
             </w:pPr>
-            <w:proofErr w:type="spellStart"/>
             <w:r>
               <w:rPr>
                 <w:b/>
@@ -2731,7 +2775,6 @@
               </w:rPr>
               <w:t>LCD_voidClearLine</w:t>
             </w:r>
-            <w:proofErr w:type="spellEnd"/>
           </w:p>
         </w:tc>
         <w:tc>
@@ -3096,6 +3139,7 @@
     <w:p>
       <w:pPr>
         <w:pStyle w:val="Heading2"/>
+        <w:spacing w:before="480" w:after="240"/>
       </w:pPr>
       <w:r>
         <w:t>Interfacing macros:</w:t>
@@ -3116,7 +3160,7 @@
       <w:tr>
         <w:tc>
           <w:tcPr>
-            <w:tcW w:w="3282" w:type="dxa"/>
+            <w:tcW w:w="3094" w:type="dxa"/>
             <w:shd w:val="clear" w:color="auto" w:fill="A6A6A6" w:themeFill="background1" w:themeFillShade="A6"/>
           </w:tcPr>
           <w:p>
@@ -3141,7 +3185,7 @@
         </w:tc>
         <w:tc>
           <w:tcPr>
-            <w:tcW w:w="3282" w:type="dxa"/>
+            <w:tcW w:w="2999" w:type="dxa"/>
             <w:shd w:val="clear" w:color="auto" w:fill="A6A6A6" w:themeFill="background1" w:themeFillShade="A6"/>
           </w:tcPr>
           <w:p>
@@ -3166,7 +3210,7 @@
         </w:tc>
         <w:tc>
           <w:tcPr>
-            <w:tcW w:w="3283" w:type="dxa"/>
+            <w:tcW w:w="3187" w:type="dxa"/>
             <w:shd w:val="clear" w:color="auto" w:fill="A6A6A6" w:themeFill="background1" w:themeFillShade="A6"/>
           </w:tcPr>
           <w:p>
@@ -3193,7 +3237,7 @@
       <w:tr>
         <w:tc>
           <w:tcPr>
-            <w:tcW w:w="3282" w:type="dxa"/>
+            <w:tcW w:w="3094" w:type="dxa"/>
           </w:tcPr>
           <w:p>
             <w:pPr>
@@ -3215,7 +3259,7 @@
         </w:tc>
         <w:tc>
           <w:tcPr>
-            <w:tcW w:w="3282" w:type="dxa"/>
+            <w:tcW w:w="2999" w:type="dxa"/>
           </w:tcPr>
           <w:p>
             <w:pPr>
@@ -3253,35 +3297,21 @@
         </w:tc>
         <w:tc>
           <w:tcPr>
-            <w:tcW w:w="3283" w:type="dxa"/>
-          </w:tcPr>
-          <w:p>
-            <w:pPr>
-              <w:spacing w:before="120"/>
-              <w:ind w:left="0"/>
-              <w:rPr>
-                <w:lang w:eastAsia="en-US"/>
-              </w:rPr>
-            </w:pPr>
-            <w:r>
-              <w:rPr>
-                <w:lang w:eastAsia="en-US"/>
-              </w:rPr>
-              <w:t xml:space="preserve">Used as an argument for function </w:t>
-            </w:r>
-            <w:proofErr w:type="spellStart"/>
-            <w:r>
-              <w:rPr>
-                <w:lang w:eastAsia="en-US"/>
-              </w:rPr>
-              <w:t>LCD_voidWriteCommand</w:t>
-            </w:r>
-            <w:proofErr w:type="spellEnd"/>
-            <w:r>
-              <w:rPr>
-                <w:lang w:eastAsia="en-US"/>
-              </w:rPr>
-              <w:t>()</w:t>
+            <w:tcW w:w="3187" w:type="dxa"/>
+          </w:tcPr>
+          <w:p>
+            <w:pPr>
+              <w:spacing w:before="120"/>
+              <w:ind w:left="0"/>
+              <w:rPr>
+                <w:lang w:eastAsia="en-US"/>
+              </w:rPr>
+            </w:pPr>
+            <w:r>
+              <w:rPr>
+                <w:lang w:eastAsia="en-US"/>
+              </w:rPr>
+              <w:t>Used as an argument for function LCD_voidWriteCommand()</w:t>
             </w:r>
           </w:p>
         </w:tc>
@@ -3289,7 +3319,7 @@
       <w:tr>
         <w:tc>
           <w:tcPr>
-            <w:tcW w:w="3282" w:type="dxa"/>
+            <w:tcW w:w="3094" w:type="dxa"/>
           </w:tcPr>
           <w:p>
             <w:pPr>
@@ -3311,7 +3341,7 @@
         </w:tc>
         <w:tc>
           <w:tcPr>
-            <w:tcW w:w="3282" w:type="dxa"/>
+            <w:tcW w:w="2999" w:type="dxa"/>
           </w:tcPr>
           <w:p>
             <w:pPr>
@@ -3341,35 +3371,21 @@
         </w:tc>
         <w:tc>
           <w:tcPr>
-            <w:tcW w:w="3283" w:type="dxa"/>
-          </w:tcPr>
-          <w:p>
-            <w:pPr>
-              <w:spacing w:before="120"/>
-              <w:ind w:left="0"/>
-              <w:rPr>
-                <w:lang w:eastAsia="en-US"/>
-              </w:rPr>
-            </w:pPr>
-            <w:r>
-              <w:rPr>
-                <w:lang w:eastAsia="en-US"/>
-              </w:rPr>
-              <w:t xml:space="preserve">Used as an argument for function </w:t>
-            </w:r>
-            <w:proofErr w:type="spellStart"/>
-            <w:r>
-              <w:rPr>
-                <w:lang w:eastAsia="en-US"/>
-              </w:rPr>
-              <w:t>LCD_voidWriteCommand</w:t>
-            </w:r>
-            <w:proofErr w:type="spellEnd"/>
-            <w:r>
-              <w:rPr>
-                <w:lang w:eastAsia="en-US"/>
-              </w:rPr>
-              <w:t>()</w:t>
+            <w:tcW w:w="3187" w:type="dxa"/>
+          </w:tcPr>
+          <w:p>
+            <w:pPr>
+              <w:spacing w:before="120"/>
+              <w:ind w:left="0"/>
+              <w:rPr>
+                <w:lang w:eastAsia="en-US"/>
+              </w:rPr>
+            </w:pPr>
+            <w:r>
+              <w:rPr>
+                <w:lang w:eastAsia="en-US"/>
+              </w:rPr>
+              <w:t>Used as an argument for function LCD_voidWriteCommand()</w:t>
             </w:r>
           </w:p>
         </w:tc>
@@ -3377,7 +3393,7 @@
       <w:tr>
         <w:tc>
           <w:tcPr>
-            <w:tcW w:w="3282" w:type="dxa"/>
+            <w:tcW w:w="3094" w:type="dxa"/>
           </w:tcPr>
           <w:p>
             <w:pPr>
@@ -3399,7 +3415,7 @@
         </w:tc>
         <w:tc>
           <w:tcPr>
-            <w:tcW w:w="3282" w:type="dxa"/>
+            <w:tcW w:w="2999" w:type="dxa"/>
           </w:tcPr>
           <w:p>
             <w:pPr>
@@ -3429,35 +3445,21 @@
         </w:tc>
         <w:tc>
           <w:tcPr>
-            <w:tcW w:w="3283" w:type="dxa"/>
-          </w:tcPr>
-          <w:p>
-            <w:pPr>
-              <w:spacing w:before="120"/>
-              <w:ind w:left="0"/>
-              <w:rPr>
-                <w:lang w:eastAsia="en-US"/>
-              </w:rPr>
-            </w:pPr>
-            <w:r>
-              <w:rPr>
-                <w:lang w:eastAsia="en-US"/>
-              </w:rPr>
-              <w:t xml:space="preserve">Used as an argument for function </w:t>
-            </w:r>
-            <w:proofErr w:type="spellStart"/>
-            <w:r>
-              <w:rPr>
-                <w:lang w:eastAsia="en-US"/>
-              </w:rPr>
-              <w:t>LCD_voidWriteCommand</w:t>
-            </w:r>
-            <w:proofErr w:type="spellEnd"/>
-            <w:r>
-              <w:rPr>
-                <w:lang w:eastAsia="en-US"/>
-              </w:rPr>
-              <w:t>()</w:t>
+            <w:tcW w:w="3187" w:type="dxa"/>
+          </w:tcPr>
+          <w:p>
+            <w:pPr>
+              <w:spacing w:before="120"/>
+              <w:ind w:left="0"/>
+              <w:rPr>
+                <w:lang w:eastAsia="en-US"/>
+              </w:rPr>
+            </w:pPr>
+            <w:r>
+              <w:rPr>
+                <w:lang w:eastAsia="en-US"/>
+              </w:rPr>
+              <w:t>Used as an argument for function LCD_voidWriteCommand()</w:t>
             </w:r>
           </w:p>
         </w:tc>
@@ -3465,7 +3467,7 @@
       <w:tr>
         <w:tc>
           <w:tcPr>
-            <w:tcW w:w="3282" w:type="dxa"/>
+            <w:tcW w:w="3094" w:type="dxa"/>
           </w:tcPr>
           <w:p>
             <w:pPr>
@@ -3487,7 +3489,7 @@
         </w:tc>
         <w:tc>
           <w:tcPr>
-            <w:tcW w:w="3282" w:type="dxa"/>
+            <w:tcW w:w="2999" w:type="dxa"/>
           </w:tcPr>
           <w:p>
             <w:pPr>
@@ -3517,35 +3519,21 @@
         </w:tc>
         <w:tc>
           <w:tcPr>
-            <w:tcW w:w="3283" w:type="dxa"/>
-          </w:tcPr>
-          <w:p>
-            <w:pPr>
-              <w:spacing w:before="120"/>
-              <w:ind w:left="0"/>
-              <w:rPr>
-                <w:lang w:eastAsia="en-US"/>
-              </w:rPr>
-            </w:pPr>
-            <w:r>
-              <w:rPr>
-                <w:lang w:eastAsia="en-US"/>
-              </w:rPr>
-              <w:t xml:space="preserve">Used as an argument for function </w:t>
-            </w:r>
-            <w:proofErr w:type="spellStart"/>
-            <w:r>
-              <w:rPr>
-                <w:lang w:eastAsia="en-US"/>
-              </w:rPr>
-              <w:t>LCD_voidWriteCommand</w:t>
-            </w:r>
-            <w:proofErr w:type="spellEnd"/>
-            <w:r>
-              <w:rPr>
-                <w:lang w:eastAsia="en-US"/>
-              </w:rPr>
-              <w:t>()</w:t>
+            <w:tcW w:w="3187" w:type="dxa"/>
+          </w:tcPr>
+          <w:p>
+            <w:pPr>
+              <w:spacing w:before="120"/>
+              <w:ind w:left="0"/>
+              <w:rPr>
+                <w:lang w:eastAsia="en-US"/>
+              </w:rPr>
+            </w:pPr>
+            <w:r>
+              <w:rPr>
+                <w:lang w:eastAsia="en-US"/>
+              </w:rPr>
+              <w:t>Used as an argument for function LCD_voidWriteCommand()</w:t>
             </w:r>
           </w:p>
         </w:tc>
@@ -3553,7 +3541,7 @@
       <w:tr>
         <w:tc>
           <w:tcPr>
-            <w:tcW w:w="3282" w:type="dxa"/>
+            <w:tcW w:w="3094" w:type="dxa"/>
           </w:tcPr>
           <w:p>
             <w:pPr>
@@ -3575,7 +3563,7 @@
         </w:tc>
         <w:tc>
           <w:tcPr>
-            <w:tcW w:w="3282" w:type="dxa"/>
+            <w:tcW w:w="2999" w:type="dxa"/>
           </w:tcPr>
           <w:p>
             <w:pPr>
@@ -3605,35 +3593,21 @@
         </w:tc>
         <w:tc>
           <w:tcPr>
-            <w:tcW w:w="3283" w:type="dxa"/>
-          </w:tcPr>
-          <w:p>
-            <w:pPr>
-              <w:spacing w:before="120"/>
-              <w:ind w:left="0"/>
-              <w:rPr>
-                <w:lang w:eastAsia="en-US"/>
-              </w:rPr>
-            </w:pPr>
-            <w:r>
-              <w:rPr>
-                <w:lang w:eastAsia="en-US"/>
-              </w:rPr>
-              <w:t xml:space="preserve">Used as an argument for function </w:t>
-            </w:r>
-            <w:proofErr w:type="spellStart"/>
-            <w:r>
-              <w:rPr>
-                <w:lang w:eastAsia="en-US"/>
-              </w:rPr>
-              <w:t>LCD_voidWriteCommand</w:t>
-            </w:r>
-            <w:proofErr w:type="spellEnd"/>
-            <w:r>
-              <w:rPr>
-                <w:lang w:eastAsia="en-US"/>
-              </w:rPr>
-              <w:t>()</w:t>
+            <w:tcW w:w="3187" w:type="dxa"/>
+          </w:tcPr>
+          <w:p>
+            <w:pPr>
+              <w:spacing w:before="120"/>
+              <w:ind w:left="0"/>
+              <w:rPr>
+                <w:lang w:eastAsia="en-US"/>
+              </w:rPr>
+            </w:pPr>
+            <w:r>
+              <w:rPr>
+                <w:lang w:eastAsia="en-US"/>
+              </w:rPr>
+              <w:t>Used as an argument for function LCD_voidWriteCommand()</w:t>
             </w:r>
           </w:p>
         </w:tc>
@@ -3641,7 +3615,7 @@
       <w:tr>
         <w:tc>
           <w:tcPr>
-            <w:tcW w:w="3282" w:type="dxa"/>
+            <w:tcW w:w="3094" w:type="dxa"/>
           </w:tcPr>
           <w:p>
             <w:pPr>
@@ -3663,7 +3637,7 @@
         </w:tc>
         <w:tc>
           <w:tcPr>
-            <w:tcW w:w="3282" w:type="dxa"/>
+            <w:tcW w:w="2999" w:type="dxa"/>
           </w:tcPr>
           <w:p>
             <w:pPr>
@@ -3693,35 +3667,21 @@
         </w:tc>
         <w:tc>
           <w:tcPr>
-            <w:tcW w:w="3283" w:type="dxa"/>
-          </w:tcPr>
-          <w:p>
-            <w:pPr>
-              <w:spacing w:before="120"/>
-              <w:ind w:left="0"/>
-              <w:rPr>
-                <w:lang w:eastAsia="en-US"/>
-              </w:rPr>
-            </w:pPr>
-            <w:r>
-              <w:rPr>
-                <w:lang w:eastAsia="en-US"/>
-              </w:rPr>
-              <w:t xml:space="preserve">Used as an argument for function </w:t>
-            </w:r>
-            <w:proofErr w:type="spellStart"/>
-            <w:r>
-              <w:rPr>
-                <w:lang w:eastAsia="en-US"/>
-              </w:rPr>
-              <w:t>LCD_voidWriteCommand</w:t>
-            </w:r>
-            <w:proofErr w:type="spellEnd"/>
-            <w:r>
-              <w:rPr>
-                <w:lang w:eastAsia="en-US"/>
-              </w:rPr>
-              <w:t>()</w:t>
+            <w:tcW w:w="3187" w:type="dxa"/>
+          </w:tcPr>
+          <w:p>
+            <w:pPr>
+              <w:spacing w:before="120"/>
+              <w:ind w:left="0"/>
+              <w:rPr>
+                <w:lang w:eastAsia="en-US"/>
+              </w:rPr>
+            </w:pPr>
+            <w:r>
+              <w:rPr>
+                <w:lang w:eastAsia="en-US"/>
+              </w:rPr>
+              <w:t>Used as an argument for function LCD_voidWriteCommand()</w:t>
             </w:r>
           </w:p>
         </w:tc>
@@ -3729,7 +3689,7 @@
       <w:tr>
         <w:tc>
           <w:tcPr>
-            <w:tcW w:w="3282" w:type="dxa"/>
+            <w:tcW w:w="3094" w:type="dxa"/>
           </w:tcPr>
           <w:p>
             <w:pPr>
@@ -3751,7 +3711,7 @@
         </w:tc>
         <w:tc>
           <w:tcPr>
-            <w:tcW w:w="3282" w:type="dxa"/>
+            <w:tcW w:w="2999" w:type="dxa"/>
           </w:tcPr>
           <w:p>
             <w:pPr>
@@ -3781,35 +3741,21 @@
         </w:tc>
         <w:tc>
           <w:tcPr>
-            <w:tcW w:w="3283" w:type="dxa"/>
-          </w:tcPr>
-          <w:p>
-            <w:pPr>
-              <w:spacing w:before="120"/>
-              <w:ind w:left="0"/>
-              <w:rPr>
-                <w:lang w:eastAsia="en-US"/>
-              </w:rPr>
-            </w:pPr>
-            <w:r>
-              <w:rPr>
-                <w:lang w:eastAsia="en-US"/>
-              </w:rPr>
-              <w:t xml:space="preserve">Used as an argument for function </w:t>
-            </w:r>
-            <w:proofErr w:type="spellStart"/>
-            <w:r>
-              <w:rPr>
-                <w:lang w:eastAsia="en-US"/>
-              </w:rPr>
-              <w:t>LCD_voidWriteCommand</w:t>
-            </w:r>
-            <w:proofErr w:type="spellEnd"/>
-            <w:r>
-              <w:rPr>
-                <w:lang w:eastAsia="en-US"/>
-              </w:rPr>
-              <w:t>()</w:t>
+            <w:tcW w:w="3187" w:type="dxa"/>
+          </w:tcPr>
+          <w:p>
+            <w:pPr>
+              <w:spacing w:before="120"/>
+              <w:ind w:left="0"/>
+              <w:rPr>
+                <w:lang w:eastAsia="en-US"/>
+              </w:rPr>
+            </w:pPr>
+            <w:r>
+              <w:rPr>
+                <w:lang w:eastAsia="en-US"/>
+              </w:rPr>
+              <w:t>Used as an argument for function LCD_voidWriteCommand()</w:t>
             </w:r>
           </w:p>
         </w:tc>
@@ -3817,7 +3763,7 @@
       <w:tr>
         <w:tc>
           <w:tcPr>
-            <w:tcW w:w="3282" w:type="dxa"/>
+            <w:tcW w:w="3094" w:type="dxa"/>
           </w:tcPr>
           <w:p>
             <w:pPr>
@@ -3841,7 +3787,7 @@
         </w:tc>
         <w:tc>
           <w:tcPr>
-            <w:tcW w:w="3282" w:type="dxa"/>
+            <w:tcW w:w="2999" w:type="dxa"/>
           </w:tcPr>
           <w:p>
             <w:pPr>
@@ -3871,35 +3817,21 @@
         </w:tc>
         <w:tc>
           <w:tcPr>
-            <w:tcW w:w="3283" w:type="dxa"/>
-          </w:tcPr>
-          <w:p>
-            <w:pPr>
-              <w:spacing w:before="120"/>
-              <w:ind w:left="0"/>
-              <w:rPr>
-                <w:lang w:eastAsia="en-US"/>
-              </w:rPr>
-            </w:pPr>
-            <w:r>
-              <w:rPr>
-                <w:lang w:eastAsia="en-US"/>
-              </w:rPr>
-              <w:t xml:space="preserve">Used as an argument for function </w:t>
-            </w:r>
-            <w:proofErr w:type="spellStart"/>
-            <w:r>
-              <w:rPr>
-                <w:lang w:eastAsia="en-US"/>
-              </w:rPr>
-              <w:t>LCD_voidWriteCommand</w:t>
-            </w:r>
-            <w:proofErr w:type="spellEnd"/>
-            <w:r>
-              <w:rPr>
-                <w:lang w:eastAsia="en-US"/>
-              </w:rPr>
-              <w:t>()</w:t>
+            <w:tcW w:w="3187" w:type="dxa"/>
+          </w:tcPr>
+          <w:p>
+            <w:pPr>
+              <w:spacing w:before="120"/>
+              <w:ind w:left="0"/>
+              <w:rPr>
+                <w:lang w:eastAsia="en-US"/>
+              </w:rPr>
+            </w:pPr>
+            <w:r>
+              <w:rPr>
+                <w:lang w:eastAsia="en-US"/>
+              </w:rPr>
+              <w:t>Used as an argument for function LCD_voidWriteCommand()</w:t>
             </w:r>
           </w:p>
         </w:tc>
@@ -3907,7 +3839,7 @@
       <w:tr>
         <w:tc>
           <w:tcPr>
-            <w:tcW w:w="3282" w:type="dxa"/>
+            <w:tcW w:w="3094" w:type="dxa"/>
           </w:tcPr>
           <w:p>
             <w:pPr>
@@ -3931,7 +3863,7 @@
         </w:tc>
         <w:tc>
           <w:tcPr>
-            <w:tcW w:w="3282" w:type="dxa"/>
+            <w:tcW w:w="2999" w:type="dxa"/>
           </w:tcPr>
           <w:p>
             <w:pPr>
@@ -3974,35 +3906,21 @@
         </w:tc>
         <w:tc>
           <w:tcPr>
-            <w:tcW w:w="3283" w:type="dxa"/>
-          </w:tcPr>
-          <w:p>
-            <w:pPr>
-              <w:spacing w:before="120"/>
-              <w:ind w:left="0"/>
-              <w:rPr>
-                <w:lang w:eastAsia="en-US"/>
-              </w:rPr>
-            </w:pPr>
-            <w:r>
-              <w:rPr>
-                <w:lang w:eastAsia="en-US"/>
-              </w:rPr>
-              <w:t xml:space="preserve">Used as an argument for function </w:t>
-            </w:r>
-            <w:proofErr w:type="spellStart"/>
-            <w:r>
-              <w:rPr>
-                <w:lang w:eastAsia="en-US"/>
-              </w:rPr>
-              <w:t>LCD_voidWriteCommand</w:t>
-            </w:r>
-            <w:proofErr w:type="spellEnd"/>
-            <w:r>
-              <w:rPr>
-                <w:lang w:eastAsia="en-US"/>
-              </w:rPr>
-              <w:t>()</w:t>
+            <w:tcW w:w="3187" w:type="dxa"/>
+          </w:tcPr>
+          <w:p>
+            <w:pPr>
+              <w:spacing w:before="120"/>
+              <w:ind w:left="0"/>
+              <w:rPr>
+                <w:lang w:eastAsia="en-US"/>
+              </w:rPr>
+            </w:pPr>
+            <w:r>
+              <w:rPr>
+                <w:lang w:eastAsia="en-US"/>
+              </w:rPr>
+              <w:t>Used as an argument for function LCD_voidWriteCommand()</w:t>
             </w:r>
           </w:p>
         </w:tc>
@@ -4010,7 +3928,7 @@
       <w:tr>
         <w:tc>
           <w:tcPr>
-            <w:tcW w:w="3282" w:type="dxa"/>
+            <w:tcW w:w="3094" w:type="dxa"/>
           </w:tcPr>
           <w:p>
             <w:pPr>
@@ -4034,7 +3952,7 @@
         </w:tc>
         <w:tc>
           <w:tcPr>
-            <w:tcW w:w="3282" w:type="dxa"/>
+            <w:tcW w:w="2999" w:type="dxa"/>
           </w:tcPr>
           <w:p>
             <w:pPr>
@@ -4065,35 +3983,21 @@
         </w:tc>
         <w:tc>
           <w:tcPr>
-            <w:tcW w:w="3283" w:type="dxa"/>
-          </w:tcPr>
-          <w:p>
-            <w:pPr>
-              <w:spacing w:before="120"/>
-              <w:ind w:left="0"/>
-              <w:rPr>
-                <w:lang w:eastAsia="en-US"/>
-              </w:rPr>
-            </w:pPr>
-            <w:r>
-              <w:rPr>
-                <w:lang w:eastAsia="en-US"/>
-              </w:rPr>
-              <w:t xml:space="preserve">Used as an argument for function </w:t>
-            </w:r>
-            <w:proofErr w:type="spellStart"/>
-            <w:r>
-              <w:rPr>
-                <w:lang w:eastAsia="en-US"/>
-              </w:rPr>
-              <w:t>LCD_voidWriteCommand</w:t>
-            </w:r>
-            <w:proofErr w:type="spellEnd"/>
-            <w:r>
-              <w:rPr>
-                <w:lang w:eastAsia="en-US"/>
-              </w:rPr>
-              <w:t>()</w:t>
+            <w:tcW w:w="3187" w:type="dxa"/>
+          </w:tcPr>
+          <w:p>
+            <w:pPr>
+              <w:spacing w:before="120"/>
+              <w:ind w:left="0"/>
+              <w:rPr>
+                <w:lang w:eastAsia="en-US"/>
+              </w:rPr>
+            </w:pPr>
+            <w:r>
+              <w:rPr>
+                <w:lang w:eastAsia="en-US"/>
+              </w:rPr>
+              <w:t>Used as an argument for function LCD_voidWriteCommand()</w:t>
             </w:r>
           </w:p>
         </w:tc>
@@ -4101,7 +4005,7 @@
       <w:tr>
         <w:tc>
           <w:tcPr>
-            <w:tcW w:w="3282" w:type="dxa"/>
+            <w:tcW w:w="3094" w:type="dxa"/>
           </w:tcPr>
           <w:p>
             <w:pPr>
@@ -4119,13 +4023,14 @@
                 <w:color w:val="000000"/>
                 <w:lang w:eastAsia="en-US"/>
               </w:rPr>
+              <w:lastRenderedPageBreak/>
               <w:t>LCD_u8LINE1</w:t>
             </w:r>
           </w:p>
         </w:tc>
         <w:tc>
           <w:tcPr>
-            <w:tcW w:w="3282" w:type="dxa"/>
+            <w:tcW w:w="2999" w:type="dxa"/>
           </w:tcPr>
           <w:p>
             <w:pPr>
@@ -4147,35 +4052,21 @@
         </w:tc>
         <w:tc>
           <w:tcPr>
-            <w:tcW w:w="3283" w:type="dxa"/>
-          </w:tcPr>
-          <w:p>
-            <w:pPr>
-              <w:spacing w:before="120"/>
-              <w:ind w:left="0"/>
-              <w:rPr>
-                <w:lang w:eastAsia="en-US"/>
-              </w:rPr>
-            </w:pPr>
-            <w:r>
-              <w:rPr>
-                <w:lang w:eastAsia="en-US"/>
-              </w:rPr>
-              <w:t xml:space="preserve">Used as an argument for function </w:t>
-            </w:r>
-            <w:proofErr w:type="spellStart"/>
-            <w:r>
-              <w:rPr>
-                <w:lang w:eastAsia="en-US"/>
-              </w:rPr>
-              <w:t>LCD_voidWriteCommand</w:t>
-            </w:r>
-            <w:proofErr w:type="spellEnd"/>
-            <w:r>
-              <w:rPr>
-                <w:lang w:eastAsia="en-US"/>
-              </w:rPr>
-              <w:t>()</w:t>
+            <w:tcW w:w="3187" w:type="dxa"/>
+          </w:tcPr>
+          <w:p>
+            <w:pPr>
+              <w:spacing w:before="120"/>
+              <w:ind w:left="0"/>
+              <w:rPr>
+                <w:lang w:eastAsia="en-US"/>
+              </w:rPr>
+            </w:pPr>
+            <w:r>
+              <w:rPr>
+                <w:lang w:eastAsia="en-US"/>
+              </w:rPr>
+              <w:t>Used as an argument for function LCD_voidWriteCommand()</w:t>
             </w:r>
           </w:p>
         </w:tc>
@@ -4183,7 +4074,7 @@
       <w:tr>
         <w:tc>
           <w:tcPr>
-            <w:tcW w:w="3282" w:type="dxa"/>
+            <w:tcW w:w="3094" w:type="dxa"/>
           </w:tcPr>
           <w:p>
             <w:pPr>
@@ -4207,7 +4098,7 @@
         </w:tc>
         <w:tc>
           <w:tcPr>
-            <w:tcW w:w="3282" w:type="dxa"/>
+            <w:tcW w:w="2999" w:type="dxa"/>
           </w:tcPr>
           <w:p>
             <w:pPr>
@@ -4245,35 +4136,21 @@
         </w:tc>
         <w:tc>
           <w:tcPr>
-            <w:tcW w:w="3283" w:type="dxa"/>
-          </w:tcPr>
-          <w:p>
-            <w:pPr>
-              <w:spacing w:before="120"/>
-              <w:ind w:left="0"/>
-              <w:rPr>
-                <w:lang w:eastAsia="en-US"/>
-              </w:rPr>
-            </w:pPr>
-            <w:r>
-              <w:rPr>
-                <w:lang w:eastAsia="en-US"/>
-              </w:rPr>
-              <w:t xml:space="preserve">Used as an argument for function </w:t>
-            </w:r>
-            <w:proofErr w:type="spellStart"/>
-            <w:r>
-              <w:rPr>
-                <w:lang w:eastAsia="en-US"/>
-              </w:rPr>
-              <w:t>LCD_voidWriteCommand</w:t>
-            </w:r>
-            <w:proofErr w:type="spellEnd"/>
-            <w:r>
-              <w:rPr>
-                <w:lang w:eastAsia="en-US"/>
-              </w:rPr>
-              <w:t>()</w:t>
+            <w:tcW w:w="3187" w:type="dxa"/>
+          </w:tcPr>
+          <w:p>
+            <w:pPr>
+              <w:spacing w:before="120"/>
+              <w:ind w:left="0"/>
+              <w:rPr>
+                <w:lang w:eastAsia="en-US"/>
+              </w:rPr>
+            </w:pPr>
+            <w:r>
+              <w:rPr>
+                <w:lang w:eastAsia="en-US"/>
+              </w:rPr>
+              <w:t>Used as an argument for function LCD_voidWriteCommand()</w:t>
             </w:r>
           </w:p>
         </w:tc>
@@ -4281,7 +4158,7 @@
       <w:tr>
         <w:tc>
           <w:tcPr>
-            <w:tcW w:w="3282" w:type="dxa"/>
+            <w:tcW w:w="3094" w:type="dxa"/>
           </w:tcPr>
           <w:p>
             <w:pPr>
@@ -4305,7 +4182,7 @@
         </w:tc>
         <w:tc>
           <w:tcPr>
-            <w:tcW w:w="3282" w:type="dxa"/>
+            <w:tcW w:w="2999" w:type="dxa"/>
           </w:tcPr>
           <w:p>
             <w:pPr>
@@ -4327,35 +4204,21 @@
         </w:tc>
         <w:tc>
           <w:tcPr>
-            <w:tcW w:w="3283" w:type="dxa"/>
-          </w:tcPr>
-          <w:p>
-            <w:pPr>
-              <w:spacing w:before="120"/>
-              <w:ind w:left="0"/>
-              <w:rPr>
-                <w:lang w:eastAsia="en-US"/>
-              </w:rPr>
-            </w:pPr>
-            <w:r>
-              <w:rPr>
-                <w:lang w:eastAsia="en-US"/>
-              </w:rPr>
-              <w:t xml:space="preserve">Used as an argument for function </w:t>
-            </w:r>
-            <w:proofErr w:type="spellStart"/>
-            <w:r>
-              <w:rPr>
-                <w:lang w:eastAsia="en-US"/>
-              </w:rPr>
-              <w:t>LCD_voidWriteCommand</w:t>
-            </w:r>
-            <w:proofErr w:type="spellEnd"/>
-            <w:r>
-              <w:rPr>
-                <w:lang w:eastAsia="en-US"/>
-              </w:rPr>
-              <w:t>()</w:t>
+            <w:tcW w:w="3187" w:type="dxa"/>
+          </w:tcPr>
+          <w:p>
+            <w:pPr>
+              <w:spacing w:before="120"/>
+              <w:ind w:left="0"/>
+              <w:rPr>
+                <w:lang w:eastAsia="en-US"/>
+              </w:rPr>
+            </w:pPr>
+            <w:r>
+              <w:rPr>
+                <w:lang w:eastAsia="en-US"/>
+              </w:rPr>
+              <w:t>Used as an argument for function LCD_voidWriteCommand()</w:t>
             </w:r>
           </w:p>
         </w:tc>
@@ -4363,7 +4226,7 @@
       <w:tr>
         <w:tc>
           <w:tcPr>
-            <w:tcW w:w="3282" w:type="dxa"/>
+            <w:tcW w:w="3094" w:type="dxa"/>
           </w:tcPr>
           <w:p>
             <w:pPr>
@@ -4387,7 +4250,7 @@
         </w:tc>
         <w:tc>
           <w:tcPr>
-            <w:tcW w:w="3282" w:type="dxa"/>
+            <w:tcW w:w="2999" w:type="dxa"/>
           </w:tcPr>
           <w:p>
             <w:pPr>
@@ -4409,130 +4272,22 @@
         </w:tc>
         <w:tc>
           <w:tcPr>
-            <w:tcW w:w="3283" w:type="dxa"/>
-          </w:tcPr>
-          <w:p>
-            <w:pPr>
-              <w:spacing w:before="120"/>
-              <w:ind w:left="0"/>
-              <w:rPr>
-                <w:lang w:eastAsia="en-US"/>
-              </w:rPr>
-            </w:pPr>
-            <w:r>
-              <w:rPr>
-                <w:lang w:eastAsia="en-US"/>
-              </w:rPr>
-              <w:t xml:space="preserve">Used as an argument for function </w:t>
-            </w:r>
-            <w:proofErr w:type="spellStart"/>
-            <w:r>
-              <w:rPr>
-                <w:lang w:eastAsia="en-US"/>
-              </w:rPr>
-              <w:t>LCD_voidWriteCommand</w:t>
-            </w:r>
-            <w:proofErr w:type="spellEnd"/>
-            <w:r>
-              <w:rPr>
-                <w:lang w:eastAsia="en-US"/>
-              </w:rPr>
-              <w:t>()</w:t>
-            </w:r>
-          </w:p>
-        </w:tc>
-      </w:tr>
-      <w:tr>
-        <w:tc>
-          <w:tcPr>
-            <w:tcW w:w="3282" w:type="dxa"/>
-          </w:tcPr>
-          <w:p>
-            <w:pPr>
-              <w:spacing w:before="120"/>
-              <w:ind w:left="0"/>
-              <w:rPr>
-                <w:rFonts w:ascii="Consolas" w:hAnsi="Consolas" w:cs="Consolas"/>
-                <w:color w:val="000000"/>
-                <w:highlight w:val="lightGray"/>
-                <w:lang w:eastAsia="en-US"/>
-              </w:rPr>
-            </w:pPr>
-          </w:p>
-        </w:tc>
-        <w:tc>
-          <w:tcPr>
-            <w:tcW w:w="3282" w:type="dxa"/>
-          </w:tcPr>
-          <w:p>
-            <w:pPr>
-              <w:spacing w:before="120"/>
-              <w:ind w:left="0"/>
-              <w:rPr>
-                <w:lang w:eastAsia="en-US"/>
-              </w:rPr>
-            </w:pPr>
-          </w:p>
-        </w:tc>
-        <w:tc>
-          <w:tcPr>
-            <w:tcW w:w="3283" w:type="dxa"/>
-          </w:tcPr>
-          <w:p>
-            <w:pPr>
-              <w:spacing w:before="120"/>
-              <w:ind w:left="0"/>
-              <w:rPr>
-                <w:lang w:eastAsia="en-US"/>
-              </w:rPr>
-            </w:pPr>
-          </w:p>
-        </w:tc>
-      </w:tr>
-      <w:tr>
-        <w:tc>
-          <w:tcPr>
-            <w:tcW w:w="3282" w:type="dxa"/>
-          </w:tcPr>
-          <w:p>
-            <w:pPr>
-              <w:spacing w:before="120"/>
-              <w:ind w:left="0"/>
-              <w:rPr>
-                <w:rFonts w:ascii="Consolas" w:hAnsi="Consolas" w:cs="Consolas"/>
-                <w:color w:val="000000"/>
-                <w:highlight w:val="lightGray"/>
-                <w:lang w:eastAsia="en-US"/>
-              </w:rPr>
-            </w:pPr>
-          </w:p>
-        </w:tc>
-        <w:tc>
-          <w:tcPr>
-            <w:tcW w:w="3282" w:type="dxa"/>
-          </w:tcPr>
-          <w:p>
-            <w:pPr>
-              <w:spacing w:before="120"/>
-              <w:ind w:left="0"/>
-              <w:rPr>
-                <w:lang w:eastAsia="en-US"/>
-              </w:rPr>
-            </w:pPr>
-          </w:p>
-        </w:tc>
-        <w:tc>
-          <w:tcPr>
-            <w:tcW w:w="3283" w:type="dxa"/>
-          </w:tcPr>
-          <w:p>
-            <w:pPr>
-              <w:spacing w:before="120"/>
-              <w:ind w:left="0"/>
-              <w:rPr>
-                <w:lang w:eastAsia="en-US"/>
-              </w:rPr>
-            </w:pPr>
+            <w:tcW w:w="3187" w:type="dxa"/>
+          </w:tcPr>
+          <w:p>
+            <w:pPr>
+              <w:spacing w:before="120"/>
+              <w:ind w:left="0"/>
+              <w:rPr>
+                <w:lang w:eastAsia="en-US"/>
+              </w:rPr>
+            </w:pPr>
+            <w:r>
+              <w:rPr>
+                <w:lang w:eastAsia="en-US"/>
+              </w:rPr>
+              <w:t>Used as an argument for function LCD_voidWriteCommand()</w:t>
+            </w:r>
           </w:p>
         </w:tc>
       </w:tr>
@@ -4548,9 +4303,13 @@
     <w:p>
       <w:pPr>
         <w:pStyle w:val="Heading2"/>
-      </w:pPr>
-      <w:r>
-        <w:t>Dependant Modules API’s:</w:t>
+        <w:spacing w:before="480" w:after="240"/>
+      </w:pPr>
+      <w:r>
+        <w:t xml:space="preserve">Dependant Modules </w:t>
+      </w:r>
+      <w:r>
+        <w:t>:</w:t>
       </w:r>
     </w:p>
     <w:p>
@@ -4566,7 +4325,7 @@
         <w:rPr>
           <w:lang w:val="en-US" w:eastAsia="fr-FR"/>
         </w:rPr>
-        <w:t>DIO driver:</w:t>
+        <w:t>DIO driver</w:t>
       </w:r>
       <w:r>
         <w:rPr>
@@ -4574,124 +4333,6 @@
         </w:rPr>
         <w:br/>
       </w:r>
-    </w:p>
-    <w:tbl>
-      <w:tblPr>
-        <w:tblStyle w:val="TableGrid"/>
-        <w:tblW w:w="0" w:type="auto"/>
-        <w:tblLook w:val="04A0"/>
-      </w:tblPr>
-      <w:tblGrid>
-        <w:gridCol w:w="2461"/>
-        <w:gridCol w:w="2462"/>
-        <w:gridCol w:w="2462"/>
-        <w:gridCol w:w="2462"/>
-      </w:tblGrid>
-      <w:tr>
-        <w:tc>
-          <w:tcPr>
-            <w:tcW w:w="2461" w:type="dxa"/>
-          </w:tcPr>
-          <w:p>
-            <w:pPr>
-              <w:spacing w:before="120"/>
-              <w:ind w:left="0"/>
-              <w:rPr>
-                <w:b/>
-                <w:bCs/>
-              </w:rPr>
-            </w:pPr>
-            <w:r>
-              <w:rPr>
-                <w:b/>
-                <w:bCs/>
-              </w:rPr>
-              <w:t>DIO_u8Write</w:t>
-            </w:r>
-            <w:r>
-              <w:rPr>
-                <w:b/>
-                <w:bCs/>
-              </w:rPr>
-              <w:t>PinVal</w:t>
-            </w:r>
-          </w:p>
-        </w:tc>
-        <w:tc>
-          <w:tcPr>
-            <w:tcW w:w="2462" w:type="dxa"/>
-          </w:tcPr>
-          <w:p>
-            <w:pPr>
-              <w:spacing w:before="120"/>
-              <w:ind w:left="0"/>
-            </w:pPr>
-            <w:r>
-              <w:t>API which is used to write the values of bits of the characters or command to the DIO pins that connected to the LCD pins to write them on the LCD screen.</w:t>
-            </w:r>
-          </w:p>
-        </w:tc>
-        <w:tc>
-          <w:tcPr>
-            <w:tcW w:w="2462" w:type="dxa"/>
-          </w:tcPr>
-          <w:p>
-            <w:pPr>
-              <w:spacing w:before="120"/>
-              <w:ind w:left="0"/>
-            </w:pPr>
-            <w:r>
-              <w:t>DIO pin index and the value of pin high or low.</w:t>
-            </w:r>
-          </w:p>
-        </w:tc>
-        <w:tc>
-          <w:tcPr>
-            <w:tcW w:w="2462" w:type="dxa"/>
-          </w:tcPr>
-          <w:p>
-            <w:pPr>
-              <w:spacing w:before="120"/>
-              <w:ind w:left="0"/>
-            </w:pPr>
-            <w:r>
-              <w:t>The API returns a status of the operation whether it is ok or not.</w:t>
-            </w:r>
-          </w:p>
-        </w:tc>
-      </w:tr>
-    </w:tbl>
-    <w:p>
-      <w:pPr>
-        <w:pStyle w:val="BodyText"/>
-        <w:rPr>
-          <w:lang w:val="en-US" w:eastAsia="fr-FR"/>
-        </w:rPr>
-      </w:pPr>
-    </w:p>
-    <w:p>
-      <w:pPr>
-        <w:pStyle w:val="Caption"/>
-        <w:rPr>
-          <w:lang w:val="en-US"/>
-        </w:rPr>
-      </w:pPr>
-      <w:proofErr w:type="gramStart"/>
-      <w:r>
-        <w:rPr>
-          <w:lang w:val="en-US"/>
-        </w:rPr>
-        <w:t>Table 3: Variables of the component</w:t>
-      </w:r>
-      <w:bookmarkStart w:id="8" w:name="_Ref104806246"/>
-      <w:bookmarkStart w:id="9" w:name="_Toc447289908"/>
-      <w:r>
-        <w:rPr>
-          <w:lang w:val="en-US"/>
-        </w:rPr>
-        <w:t>.</w:t>
-      </w:r>
-      <w:proofErr w:type="gramEnd"/>
     </w:p>
     <w:p>
       <w:pPr>
@@ -4704,6 +4345,8 @@
           <w:szCs w:val="24"/>
         </w:rPr>
       </w:pPr>
+      <w:bookmarkStart w:id="8" w:name="_Ref104806246"/>
+      <w:bookmarkStart w:id="9" w:name="_Toc447289908"/>
       <w:r>
         <w:rPr>
           <w:lang w:val="en-US"/>
@@ -4731,9 +4374,8 @@
           <w:sz w:val="24"/>
           <w:szCs w:val="24"/>
         </w:rPr>
-        <w:t xml:space="preserve">Design </w:t>
-      </w:r>
-      <w:proofErr w:type="spellStart"/>
+        <w:t>Design constrain</w:t>
+      </w:r>
       <w:r>
         <w:rPr>
           <w:b/>
@@ -4741,7 +4383,7 @@
           <w:sz w:val="24"/>
           <w:szCs w:val="24"/>
         </w:rPr>
-        <w:t>constrain</w:t>
+        <w:t>t</w:t>
       </w:r>
       <w:r>
         <w:rPr>
@@ -4750,34 +4392,20 @@
           <w:sz w:val="24"/>
           <w:szCs w:val="24"/>
         </w:rPr>
-        <w:t>t</w:t>
-      </w:r>
-      <w:r>
-        <w:rPr>
-          <w:b/>
-          <w:bCs/>
-          <w:sz w:val="24"/>
-          <w:szCs w:val="24"/>
-        </w:rPr>
         <w:t>s</w:t>
       </w:r>
-      <w:proofErr w:type="spellEnd"/>
     </w:p>
     <w:p>
       <w:pPr>
         <w:pStyle w:val="Heading2"/>
+        <w:spacing w:before="480" w:after="240"/>
       </w:pPr>
       <w:bookmarkStart w:id="10" w:name="_Toc447289909"/>
-      <w:proofErr w:type="gramStart"/>
       <w:r>
         <w:t xml:space="preserve">2.1  </w:t>
       </w:r>
       <w:r>
-        <w:t>Constraints</w:t>
-      </w:r>
-      <w:proofErr w:type="gramEnd"/>
-      <w:r>
-        <w:t xml:space="preserve"> on Initializatio</w:t>
+        <w:t>Constraints on Initializatio</w:t>
       </w:r>
       <w:bookmarkEnd w:id="10"/>
       <w:r>
@@ -4882,38 +4510,30 @@
           <w:lang w:eastAsia="en-US"/>
         </w:rPr>
       </w:pPr>
-      <w:proofErr w:type="spellStart"/>
-      <w:proofErr w:type="gramStart"/>
       <w:r>
         <w:rPr>
           <w:lang w:eastAsia="en-US"/>
         </w:rPr>
         <w:t>Types.h</w:t>
       </w:r>
-      <w:proofErr w:type="spellEnd"/>
       <w:r>
         <w:rPr>
           <w:lang w:eastAsia="en-US"/>
         </w:rPr>
         <w:t>.</w:t>
       </w:r>
-      <w:proofErr w:type="gramEnd"/>
     </w:p>
     <w:p>
       <w:pPr>
         <w:pStyle w:val="Heading2"/>
+        <w:spacing w:before="480" w:after="240"/>
       </w:pPr>
       <w:bookmarkStart w:id="11" w:name="_Toc447289910"/>
-      <w:proofErr w:type="gramStart"/>
       <w:r>
         <w:t xml:space="preserve">2.2  </w:t>
       </w:r>
       <w:r>
-        <w:t>Constraints</w:t>
-      </w:r>
-      <w:proofErr w:type="gramEnd"/>
-      <w:r>
-        <w:t xml:space="preserve"> on Inputs</w:t>
+        <w:t>Constraints on Inputs</w:t>
       </w:r>
       <w:bookmarkEnd w:id="11"/>
     </w:p>
@@ -5034,7 +4654,6 @@
           <w:lang w:eastAsia="en-US"/>
         </w:rPr>
       </w:pPr>
-      <w:proofErr w:type="gramStart"/>
       <w:r>
         <w:rPr>
           <w:rFonts w:asciiTheme="minorBidi" w:hAnsiTheme="minorBidi" w:cstheme="minorBidi"/>
@@ -5044,19 +4663,7 @@
           <w:szCs w:val="24"/>
           <w:lang w:eastAsia="en-US"/>
         </w:rPr>
-        <w:t>3.1</w:t>
-      </w:r>
-      <w:proofErr w:type="gramEnd"/>
-      <w:r>
-        <w:rPr>
-          <w:rFonts w:asciiTheme="minorBidi" w:hAnsiTheme="minorBidi" w:cstheme="minorBidi"/>
-          <w:b/>
-          <w:bCs/>
-          <w:sz w:val="24"/>
-          <w:szCs w:val="24"/>
-          <w:lang w:eastAsia="en-US"/>
-        </w:rPr>
-        <w:t xml:space="preserve">   configuration macros</w:t>
+        <w:t>3.1   configuration macros</w:t>
       </w:r>
     </w:p>
     <w:bookmarkEnd w:id="13"/>
@@ -5390,6 +4997,7 @@
                 <w:color w:val="000000"/>
                 <w:lang w:eastAsia="en-US"/>
               </w:rPr>
+              <w:lastRenderedPageBreak/>
               <w:t xml:space="preserve">     </w:t>
             </w:r>
             <w:r>
@@ -5415,6 +5023,7 @@
               <w:ind w:left="0"/>
             </w:pPr>
             <w:r>
+              <w:lastRenderedPageBreak/>
               <w:t>DIO pins connected to LCD control pins.</w:t>
             </w:r>
           </w:p>
@@ -5469,6 +5078,7 @@
                 <w:color w:val="000000"/>
                 <w:lang w:eastAsia="en-US"/>
               </w:rPr>
+              <w:lastRenderedPageBreak/>
               <w:t xml:space="preserve">     </w:t>
             </w:r>
             <w:r>
@@ -5493,11 +5103,9 @@
               <w:spacing w:before="120"/>
               <w:ind w:left="0"/>
             </w:pPr>
-            <w:proofErr w:type="gramStart"/>
             <w:r>
               <w:t>The initial state of the LCD.</w:t>
             </w:r>
-            <w:proofErr w:type="gramEnd"/>
           </w:p>
         </w:tc>
         <w:tc>
@@ -5588,13 +5196,8 @@
               <w:spacing w:before="120"/>
               <w:ind w:left="0"/>
             </w:pPr>
-            <w:proofErr w:type="gramStart"/>
-            <w:r>
-              <w:t>The LCD data mode.</w:t>
-            </w:r>
-            <w:proofErr w:type="gramEnd"/>
-            <w:r>
-              <w:t xml:space="preserve"> </w:t>
+            <w:r>
+              <w:t xml:space="preserve">The LCD data mode. </w:t>
             </w:r>
           </w:p>
         </w:tc>
@@ -5610,11 +5213,9 @@
               <w:spacing w:before="120"/>
               <w:ind w:left="0"/>
             </w:pPr>
-            <w:proofErr w:type="gramStart"/>
             <w:r>
               <w:t>To be 4-bit or 8-bit mode.</w:t>
             </w:r>
-            <w:proofErr w:type="gramEnd"/>
           </w:p>
           <w:p>
             <w:pPr>
@@ -5671,6 +5272,7 @@
     <w:p>
       <w:pPr>
         <w:pStyle w:val="Heading2"/>
+        <w:spacing w:before="480" w:after="240"/>
       </w:pPr>
       <w:bookmarkStart w:id="14" w:name="_Toc447289912"/>
       <w:r>
@@ -5761,14 +5363,12 @@
               <w:spacing w:before="120"/>
               <w:ind w:left="0"/>
             </w:pPr>
-            <w:proofErr w:type="spellStart"/>
             <w:r>
               <w:t>LCD</w:t>
             </w:r>
             <w:r>
               <w:t>_interface.h</w:t>
             </w:r>
-            <w:proofErr w:type="spellEnd"/>
           </w:p>
         </w:tc>
         <w:tc>
@@ -5799,14 +5399,12 @@
               <w:spacing w:before="120"/>
               <w:ind w:left="0"/>
             </w:pPr>
-            <w:proofErr w:type="spellStart"/>
             <w:r>
               <w:t>LCD</w:t>
             </w:r>
             <w:r>
               <w:t>_config.h</w:t>
             </w:r>
-            <w:proofErr w:type="spellEnd"/>
           </w:p>
         </w:tc>
         <w:tc>
@@ -5837,14 +5435,12 @@
               <w:spacing w:before="120"/>
               <w:ind w:left="0"/>
             </w:pPr>
-            <w:proofErr w:type="spellStart"/>
             <w:r>
               <w:t>LCD</w:t>
             </w:r>
             <w:r>
               <w:t>_private.h</w:t>
             </w:r>
-            <w:proofErr w:type="spellEnd"/>
           </w:p>
         </w:tc>
         <w:tc>
@@ -5875,14 +5471,12 @@
               <w:spacing w:before="120"/>
               <w:ind w:left="0"/>
             </w:pPr>
-            <w:proofErr w:type="spellStart"/>
             <w:r>
               <w:t>LCD</w:t>
             </w:r>
             <w:r>
               <w:t>_prog.c</w:t>
             </w:r>
-            <w:proofErr w:type="spellEnd"/>
           </w:p>
         </w:tc>
         <w:tc>
@@ -6054,7 +5648,7 @@
         <w:rPr>
           <w:noProof/>
         </w:rPr>
-        <w:t>7</w:t>
+        <w:t>4</w:t>
       </w:r>
     </w:fldSimple>
   </w:p>
@@ -6263,19 +5857,11 @@
               <w:lang w:val="fr-FR"/>
             </w:rPr>
           </w:pPr>
-          <w:proofErr w:type="spellStart"/>
           <w:r>
             <w:rPr>
               <w:lang w:val="fr-FR"/>
             </w:rPr>
-            <w:t>Revision</w:t>
-          </w:r>
-          <w:proofErr w:type="spellEnd"/>
-          <w:r>
-            <w:rPr>
-              <w:lang w:val="fr-FR"/>
-            </w:rPr>
-            <w:t xml:space="preserve"> C</w:t>
+            <w:t>Revision C</w:t>
           </w:r>
         </w:p>
       </w:tc>
@@ -6351,9 +5937,9 @@
           </w:pPr>
           <w:smartTag w:uri="urn:schemas-microsoft-com:office:smarttags" w:element="date">
             <w:smartTagPr>
+              <w:attr w:name="Month" w:val="7"/>
+              <w:attr w:name="Day" w:val="30"/>
               <w:attr w:name="Year" w:val="2002"/>
-              <w:attr w:name="Day" w:val="30"/>
-              <w:attr w:name="Month" w:val="7"/>
             </w:smartTagPr>
             <w:r>
               <w:t>30/07/2002</w:t>
@@ -7115,6 +6701,119 @@
     </w:lvl>
   </w:abstractNum>
   <w:abstractNum w:abstractNumId="6">
+    <w:nsid w:val="2E773A24"/>
+    <w:multiLevelType w:val="hybridMultilevel"/>
+    <w:tmpl w:val="53EAC100"/>
+    <w:lvl w:ilvl="0" w:tplc="04090001">
+      <w:start w:val="1"/>
+      <w:numFmt w:val="bullet"/>
+      <w:lvlText w:val=""/>
+      <w:lvlJc w:val="left"/>
+      <w:pPr>
+        <w:ind w:left="1146" w:hanging="360"/>
+      </w:pPr>
+      <w:rPr>
+        <w:rFonts w:ascii="Symbol" w:hAnsi="Symbol" w:hint="default"/>
+      </w:rPr>
+    </w:lvl>
+    <w:lvl w:ilvl="1" w:tplc="04090003" w:tentative="1">
+      <w:start w:val="1"/>
+      <w:numFmt w:val="bullet"/>
+      <w:lvlText w:val="o"/>
+      <w:lvlJc w:val="left"/>
+      <w:pPr>
+        <w:ind w:left="1866" w:hanging="360"/>
+      </w:pPr>
+      <w:rPr>
+        <w:rFonts w:ascii="Courier New" w:hAnsi="Courier New" w:cs="Courier New" w:hint="default"/>
+      </w:rPr>
+    </w:lvl>
+    <w:lvl w:ilvl="2" w:tplc="04090005" w:tentative="1">
+      <w:start w:val="1"/>
+      <w:numFmt w:val="bullet"/>
+      <w:lvlText w:val=""/>
+      <w:lvlJc w:val="left"/>
+      <w:pPr>
+        <w:ind w:left="2586" w:hanging="360"/>
+      </w:pPr>
+      <w:rPr>
+        <w:rFonts w:ascii="Wingdings" w:hAnsi="Wingdings" w:hint="default"/>
+      </w:rPr>
+    </w:lvl>
+    <w:lvl w:ilvl="3" w:tplc="04090001" w:tentative="1">
+      <w:start w:val="1"/>
+      <w:numFmt w:val="bullet"/>
+      <w:lvlText w:val=""/>
+      <w:lvlJc w:val="left"/>
+      <w:pPr>
+        <w:ind w:left="3306" w:hanging="360"/>
+      </w:pPr>
+      <w:rPr>
+        <w:rFonts w:ascii="Symbol" w:hAnsi="Symbol" w:hint="default"/>
+      </w:rPr>
+    </w:lvl>
+    <w:lvl w:ilvl="4" w:tplc="04090003" w:tentative="1">
+      <w:start w:val="1"/>
+      <w:numFmt w:val="bullet"/>
+      <w:lvlText w:val="o"/>
+      <w:lvlJc w:val="left"/>
+      <w:pPr>
+        <w:ind w:left="4026" w:hanging="360"/>
+      </w:pPr>
+      <w:rPr>
+        <w:rFonts w:ascii="Courier New" w:hAnsi="Courier New" w:cs="Courier New" w:hint="default"/>
+      </w:rPr>
+    </w:lvl>
+    <w:lvl w:ilvl="5" w:tplc="04090005" w:tentative="1">
+      <w:start w:val="1"/>
+      <w:numFmt w:val="bullet"/>
+      <w:lvlText w:val=""/>
+      <w:lvlJc w:val="left"/>
+      <w:pPr>
+        <w:ind w:left="4746" w:hanging="360"/>
+      </w:pPr>
+      <w:rPr>
+        <w:rFonts w:ascii="Wingdings" w:hAnsi="Wingdings" w:hint="default"/>
+      </w:rPr>
+    </w:lvl>
+    <w:lvl w:ilvl="6" w:tplc="04090001" w:tentative="1">
+      <w:start w:val="1"/>
+      <w:numFmt w:val="bullet"/>
+      <w:lvlText w:val=""/>
+      <w:lvlJc w:val="left"/>
+      <w:pPr>
+        <w:ind w:left="5466" w:hanging="360"/>
+      </w:pPr>
+      <w:rPr>
+        <w:rFonts w:ascii="Symbol" w:hAnsi="Symbol" w:hint="default"/>
+      </w:rPr>
+    </w:lvl>
+    <w:lvl w:ilvl="7" w:tplc="04090003" w:tentative="1">
+      <w:start w:val="1"/>
+      <w:numFmt w:val="bullet"/>
+      <w:lvlText w:val="o"/>
+      <w:lvlJc w:val="left"/>
+      <w:pPr>
+        <w:ind w:left="6186" w:hanging="360"/>
+      </w:pPr>
+      <w:rPr>
+        <w:rFonts w:ascii="Courier New" w:hAnsi="Courier New" w:cs="Courier New" w:hint="default"/>
+      </w:rPr>
+    </w:lvl>
+    <w:lvl w:ilvl="8" w:tplc="04090005" w:tentative="1">
+      <w:start w:val="1"/>
+      <w:numFmt w:val="bullet"/>
+      <w:lvlText w:val=""/>
+      <w:lvlJc w:val="left"/>
+      <w:pPr>
+        <w:ind w:left="6906" w:hanging="360"/>
+      </w:pPr>
+      <w:rPr>
+        <w:rFonts w:ascii="Wingdings" w:hAnsi="Wingdings" w:hint="default"/>
+      </w:rPr>
+    </w:lvl>
+  </w:abstractNum>
+  <w:abstractNum w:abstractNumId="7">
     <w:nsid w:val="3596779D"/>
     <w:multiLevelType w:val="hybridMultilevel"/>
     <w:tmpl w:val="A2B22770"/>
@@ -7235,7 +6934,7 @@
       </w:pPr>
     </w:lvl>
   </w:abstractNum>
-  <w:abstractNum w:abstractNumId="7">
+  <w:abstractNum w:abstractNumId="8">
     <w:nsid w:val="3DF10E1E"/>
     <w:multiLevelType w:val="hybridMultilevel"/>
     <w:tmpl w:val="90384722"/>
@@ -7348,7 +7047,7 @@
       </w:rPr>
     </w:lvl>
   </w:abstractNum>
-  <w:abstractNum w:abstractNumId="8">
+  <w:abstractNum w:abstractNumId="9">
     <w:nsid w:val="5B7C6E85"/>
     <w:multiLevelType w:val="singleLevel"/>
     <w:tmpl w:val="AF7E0928"/>
@@ -7373,10 +7072,10 @@
     <w:abstractNumId w:val="4"/>
   </w:num>
   <w:num w:numId="2">
-    <w:abstractNumId w:val="6"/>
+    <w:abstractNumId w:val="7"/>
   </w:num>
   <w:num w:numId="3">
-    <w:abstractNumId w:val="8"/>
+    <w:abstractNumId w:val="9"/>
   </w:num>
   <w:num w:numId="4">
     <w:abstractNumId w:val="3"/>
@@ -7385,7 +7084,7 @@
     <w:abstractNumId w:val="0"/>
   </w:num>
   <w:num w:numId="6">
-    <w:abstractNumId w:val="7"/>
+    <w:abstractNumId w:val="8"/>
   </w:num>
   <w:num w:numId="7">
     <w:abstractNumId w:val="0"/>
@@ -7407,8 +7106,6 @@
   </w:num>
   <w:num w:numId="11">
     <w:abstractNumId w:val="0"/>
-    <w:lvlOverride w:ilvl="0"/>
-    <w:lvlOverride w:ilvl="1"/>
   </w:num>
   <w:num w:numId="12">
     <w:abstractNumId w:val="0"/>
@@ -7436,6 +7133,9 @@
     <w:lvlOverride w:ilvl="1">
       <w:startOverride w:val="1"/>
     </w:lvlOverride>
+  </w:num>
+  <w:num w:numId="15">
+    <w:abstractNumId w:val="6"/>
   </w:num>
   <w:numIdMacAtCleanup w:val="4"/>
 </w:numbering>

</xml_diff>